<commit_message>
Chapter 4, section 2 begun.
</commit_message>
<xml_diff>
--- a/Mathematical Proofs - Chapter 4.docx
+++ b/Mathematical Proofs - Chapter 4.docx
@@ -662,7 +662,7 @@
             </w:rPr>
             <w:fldChar w:fldCharType="separate"/>
           </w:r>
-          <w:hyperlink w:anchor="_Toc458192146" w:history="1">
+          <w:hyperlink w:anchor="_Toc458196695" w:history="1">
             <w:r>
               <w:rPr>
                 <w:rStyle w:val="Hyperlink"/>
@@ -689,7 +689,7 @@
                 <w:noProof/>
                 <w:webHidden/>
               </w:rPr>
-              <w:instrText xml:space="preserve"> PAGEREF _Toc458192146 \h </w:instrText>
+              <w:instrText xml:space="preserve"> PAGEREF _Toc458196695 \h </w:instrText>
             </w:r>
             <w:r>
               <w:rPr>
@@ -733,7 +733,7 @@
               <w:szCs w:val="24"/>
             </w:rPr>
           </w:pPr>
-          <w:hyperlink w:anchor="_Toc458192147" w:history="1">
+          <w:hyperlink w:anchor="_Toc458196696" w:history="1">
             <w:r>
               <w:rPr>
                 <w:rStyle w:val="Hyperlink"/>
@@ -760,7 +760,150 @@
                 <w:noProof/>
                 <w:webHidden/>
               </w:rPr>
-              <w:instrText xml:space="preserve"> PAGEREF _Toc458192147 \h </w:instrText>
+              <w:instrText xml:space="preserve"> PAGEREF _Toc458196696 \h </w:instrText>
+            </w:r>
+            <w:r>
+              <w:rPr>
+                <w:noProof/>
+                <w:webHidden/>
+              </w:rPr>
+            </w:r>
+            <w:r>
+              <w:rPr>
+                <w:noProof/>
+                <w:webHidden/>
+              </w:rPr>
+              <w:fldChar w:fldCharType="separate"/>
+            </w:r>
+            <w:r>
+              <w:rPr>
+                <w:noProof/>
+                <w:webHidden/>
+              </w:rPr>
+              <w:t>3</w:t>
+            </w:r>
+            <w:r>
+              <w:rPr>
+                <w:noProof/>
+                <w:webHidden/>
+              </w:rPr>
+              <w:fldChar w:fldCharType="end"/>
+            </w:r>
+          </w:hyperlink>
+        </w:p>
+        <w:p>
+          <w:pPr>
+            <w:pStyle w:val="TOC2"/>
+            <w:tabs>
+              <w:tab w:val="right" w:leader="dot" w:pos="9622"/>
+            </w:tabs>
+            <w:rPr>
+              <w:rFonts w:eastAsiaTheme="minorEastAsia"/>
+              <w:b w:val="0"/>
+              <w:noProof/>
+              <w:sz w:val="24"/>
+              <w:szCs w:val="24"/>
+            </w:rPr>
+          </w:pPr>
+          <w:hyperlink w:anchor="_Toc458196697" w:history="1">
+            <w:r>
+              <w:rPr>
+                <w:rStyle w:val="Hyperlink"/>
+                <w:noProof/>
+              </w:rPr>
+              <w:t>Section 2: Direct Proofs</w:t>
+            </w:r>
+            <w:r>
+              <w:rPr>
+                <w:noProof/>
+                <w:webHidden/>
+              </w:rPr>
+              <w:tab/>
+            </w:r>
+            <w:r>
+              <w:rPr>
+                <w:noProof/>
+                <w:webHidden/>
+              </w:rPr>
+              <w:fldChar w:fldCharType="begin"/>
+            </w:r>
+            <w:r>
+              <w:rPr>
+                <w:noProof/>
+                <w:webHidden/>
+              </w:rPr>
+              <w:instrText xml:space="preserve"> PAGEREF _Toc458196697 \h </w:instrText>
+            </w:r>
+            <w:r>
+              <w:rPr>
+                <w:noProof/>
+                <w:webHidden/>
+              </w:rPr>
+            </w:r>
+            <w:r>
+              <w:rPr>
+                <w:noProof/>
+                <w:webHidden/>
+              </w:rPr>
+              <w:fldChar w:fldCharType="separate"/>
+            </w:r>
+            <w:r>
+              <w:rPr>
+                <w:noProof/>
+                <w:webHidden/>
+              </w:rPr>
+              <w:t>3</w:t>
+            </w:r>
+            <w:r>
+              <w:rPr>
+                <w:noProof/>
+                <w:webHidden/>
+              </w:rPr>
+              <w:fldChar w:fldCharType="end"/>
+            </w:r>
+          </w:hyperlink>
+        </w:p>
+        <w:p>
+          <w:pPr>
+            <w:pStyle w:val="TOC3"/>
+            <w:tabs>
+              <w:tab w:val="right" w:leader="dot" w:pos="9622"/>
+            </w:tabs>
+            <w:rPr>
+              <w:rFonts w:eastAsiaTheme="minorEastAsia"/>
+              <w:noProof/>
+              <w:sz w:val="24"/>
+              <w:szCs w:val="24"/>
+            </w:rPr>
+          </w:pPr>
+          <w:hyperlink w:anchor="_Toc458196698" w:history="1">
+            <w:r>
+              <w:rPr>
+                <w:rStyle w:val="Hyperlink"/>
+                <w:noProof/>
+              </w:rPr>
+              <w:t>Exercises</w:t>
+            </w:r>
+            <w:r>
+              <w:rPr>
+                <w:noProof/>
+                <w:webHidden/>
+              </w:rPr>
+              <w:tab/>
+            </w:r>
+            <w:r>
+              <w:rPr>
+                <w:noProof/>
+                <w:webHidden/>
+              </w:rPr>
+              <w:fldChar w:fldCharType="begin"/>
+            </w:r>
+            <w:r>
+              <w:rPr>
+                <w:noProof/>
+                <w:webHidden/>
+              </w:rPr>
+              <w:instrText xml:space="preserve"> PAGEREF _Toc458196698 \h </w:instrText>
             </w:r>
             <w:r>
               <w:rPr>
@@ -825,7 +968,7 @@
       <w:pPr>
         <w:pStyle w:val="Heading2"/>
       </w:pPr>
-      <w:bookmarkStart w:id="0" w:name="_Toc458192146"/>
+      <w:bookmarkStart w:id="0" w:name="_Toc458196695"/>
       <w:r>
         <w:lastRenderedPageBreak/>
         <w:t xml:space="preserve">Section 1: </w:t>
@@ -839,7 +982,7 @@
       <w:pPr>
         <w:pStyle w:val="Heading3"/>
       </w:pPr>
-      <w:bookmarkStart w:id="1" w:name="_Toc458192147"/>
+      <w:bookmarkStart w:id="1" w:name="_Toc458196696"/>
       <w:r>
         <w:t>Exercises</w:t>
       </w:r>
@@ -2645,8 +2788,6 @@
         </w:rPr>
         <w:t>.</w:t>
       </w:r>
-      <w:bookmarkStart w:id="2" w:name="_GoBack"/>
-      <w:bookmarkEnd w:id="2"/>
     </w:p>
     <w:p>
       <w:pPr>
@@ -3751,6 +3892,346 @@
         </w:rPr>
         <w:t>. Thus the statement is true vacuously.</w:t>
       </w:r>
+    </w:p>
+    <w:p>
+      <w:pPr>
+        <w:rPr>
+          <w:rFonts w:eastAsiaTheme="minorEastAsia"/>
+        </w:rPr>
+      </w:pPr>
+    </w:p>
+    <w:p>
+      <w:pPr>
+        <w:pStyle w:val="Heading2"/>
+      </w:pPr>
+      <w:bookmarkStart w:id="2" w:name="_Toc458196697"/>
+      <w:r>
+        <w:t>Section 2</w:t>
+      </w:r>
+      <w:r>
+        <w:t xml:space="preserve">: </w:t>
+      </w:r>
+      <w:r>
+        <w:t>Direct Proofs</w:t>
+      </w:r>
+      <w:bookmarkEnd w:id="2"/>
+    </w:p>
+    <w:p>
+      <w:pPr>
+        <w:pStyle w:val="Heading3"/>
+      </w:pPr>
+      <w:bookmarkStart w:id="3" w:name="_Toc458196698"/>
+      <w:r>
+        <w:t>Exercises</w:t>
+      </w:r>
+      <w:bookmarkEnd w:id="3"/>
+    </w:p>
+    <w:p/>
+    <w:p>
+      <w:pPr>
+        <w:pStyle w:val="ListParagraph"/>
+        <w:numPr>
+          <w:ilvl w:val="0"/>
+          <w:numId w:val="1"/>
+        </w:numPr>
+        <w:rPr>
+          <w:rFonts w:eastAsiaTheme="minorEastAsia"/>
+        </w:rPr>
+      </w:pPr>
+      <w:r>
+        <w:rPr>
+          <w:rFonts w:eastAsiaTheme="minorEastAsia"/>
+        </w:rPr>
+        <w:t xml:space="preserve">Prove </w:t>
+      </w:r>
+      <w:r>
+        <w:rPr>
+          <w:rFonts w:eastAsiaTheme="minorEastAsia"/>
+        </w:rPr>
+        <w:t xml:space="preserve">that if x is an odd integer, then </w:t>
+      </w:r>
+      <m:oMath>
+        <m:r>
+          <w:rPr>
+            <w:rFonts w:ascii="Cambria Math" w:eastAsiaTheme="minorEastAsia" w:hAnsi="Cambria Math"/>
+          </w:rPr>
+          <m:t>9x+5</m:t>
+        </m:r>
+      </m:oMath>
+      <w:r>
+        <w:rPr>
+          <w:rFonts w:eastAsiaTheme="minorEastAsia"/>
+        </w:rPr>
+        <w:t xml:space="preserve"> is even.</w:t>
+      </w:r>
+    </w:p>
+    <w:p>
+      <w:pPr>
+        <w:pStyle w:val="ListParagraph"/>
+        <w:numPr>
+          <w:ilvl w:val="1"/>
+          <w:numId w:val="1"/>
+        </w:numPr>
+        <w:rPr>
+          <w:rFonts w:eastAsiaTheme="minorEastAsia"/>
+        </w:rPr>
+      </w:pPr>
+      <w:r>
+        <w:rPr>
+          <w:rFonts w:eastAsiaTheme="minorEastAsia"/>
+        </w:rPr>
+        <w:t xml:space="preserve">Assume that x is an odd integer. Since x is odd, we can write </w:t>
+      </w:r>
+      <m:oMath>
+        <m:r>
+          <w:rPr>
+            <w:rFonts w:ascii="Cambria Math" w:eastAsiaTheme="minorEastAsia" w:hAnsi="Cambria Math"/>
+          </w:rPr>
+          <m:t>x=2n+1</m:t>
+        </m:r>
+      </m:oMath>
+      <w:r>
+        <w:rPr>
+          <w:rFonts w:eastAsiaTheme="minorEastAsia"/>
+        </w:rPr>
+        <w:t xml:space="preserve"> for some integer n</w:t>
+      </w:r>
+      <w:r>
+        <w:rPr>
+          <w:rFonts w:eastAsiaTheme="minorEastAsia"/>
+        </w:rPr>
+        <w:t xml:space="preserve">. Now </w:t>
+      </w:r>
+      <m:oMath>
+        <m:r>
+          <w:rPr>
+            <w:rFonts w:ascii="Cambria Math" w:eastAsiaTheme="minorEastAsia" w:hAnsi="Cambria Math"/>
+          </w:rPr>
+          <m:t>9x+5=9</m:t>
+        </m:r>
+        <m:d>
+          <m:dPr>
+            <m:ctrlPr>
+              <w:rPr>
+                <w:rFonts w:ascii="Cambria Math" w:eastAsiaTheme="minorEastAsia" w:hAnsi="Cambria Math"/>
+                <w:i/>
+              </w:rPr>
+            </m:ctrlPr>
+          </m:dPr>
+          <m:e>
+            <m:r>
+              <w:rPr>
+                <w:rFonts w:ascii="Cambria Math" w:eastAsiaTheme="minorEastAsia" w:hAnsi="Cambria Math"/>
+              </w:rPr>
+              <m:t>2n+1</m:t>
+            </m:r>
+          </m:e>
+        </m:d>
+        <m:r>
+          <w:rPr>
+            <w:rFonts w:ascii="Cambria Math" w:eastAsiaTheme="minorEastAsia" w:hAnsi="Cambria Math"/>
+          </w:rPr>
+          <m:t>+5=18n+14=2(9n+7)</m:t>
+        </m:r>
+      </m:oMath>
+      <w:r>
+        <w:rPr>
+          <w:rFonts w:eastAsiaTheme="minorEastAsia"/>
+        </w:rPr>
+        <w:t xml:space="preserve">. Since </w:t>
+      </w:r>
+      <m:oMath>
+        <m:r>
+          <w:rPr>
+            <w:rFonts w:ascii="Cambria Math" w:eastAsiaTheme="minorEastAsia" w:hAnsi="Cambria Math"/>
+          </w:rPr>
+          <m:t>9n+7</m:t>
+        </m:r>
+      </m:oMath>
+      <w:r>
+        <w:rPr>
+          <w:rFonts w:eastAsiaTheme="minorEastAsia"/>
+        </w:rPr>
+        <w:t xml:space="preserve"> is an integer, </w:t>
+      </w:r>
+      <m:oMath>
+        <m:r>
+          <w:rPr>
+            <w:rFonts w:ascii="Cambria Math" w:eastAsiaTheme="minorEastAsia" w:hAnsi="Cambria Math"/>
+          </w:rPr>
+          <m:t>9x+5</m:t>
+        </m:r>
+      </m:oMath>
+      <w:r>
+        <w:rPr>
+          <w:rFonts w:eastAsiaTheme="minorEastAsia"/>
+        </w:rPr>
+        <w:t xml:space="preserve"> is even.</w:t>
+      </w:r>
+    </w:p>
+    <w:p>
+      <w:pPr>
+        <w:pStyle w:val="ListParagraph"/>
+        <w:numPr>
+          <w:ilvl w:val="0"/>
+          <w:numId w:val="1"/>
+        </w:numPr>
+        <w:rPr>
+          <w:rFonts w:eastAsiaTheme="minorEastAsia"/>
+        </w:rPr>
+      </w:pPr>
+      <w:r>
+        <w:rPr>
+          <w:rFonts w:eastAsiaTheme="minorEastAsia"/>
+        </w:rPr>
+        <w:lastRenderedPageBreak/>
+        <w:t xml:space="preserve">Prove that if x is an even integer, then </w:t>
+      </w:r>
+      <m:oMath>
+        <m:r>
+          <w:rPr>
+            <w:rFonts w:ascii="Cambria Math" w:eastAsiaTheme="minorEastAsia" w:hAnsi="Cambria Math"/>
+          </w:rPr>
+          <m:t>5x-3</m:t>
+        </m:r>
+      </m:oMath>
+      <w:r>
+        <w:rPr>
+          <w:rFonts w:eastAsiaTheme="minorEastAsia"/>
+        </w:rPr>
+        <w:t xml:space="preserve"> is an odd integer.</w:t>
+      </w:r>
+    </w:p>
+    <w:p>
+      <w:pPr>
+        <w:pStyle w:val="ListParagraph"/>
+        <w:numPr>
+          <w:ilvl w:val="1"/>
+          <w:numId w:val="1"/>
+        </w:numPr>
+        <w:rPr>
+          <w:rFonts w:eastAsiaTheme="minorEastAsia"/>
+        </w:rPr>
+      </w:pPr>
+      <w:r>
+        <w:rPr>
+          <w:rFonts w:eastAsiaTheme="minorEastAsia"/>
+        </w:rPr>
+        <w:t xml:space="preserve">Assume that x is an even integer. Since x is even, we can write </w:t>
+      </w:r>
+      <m:oMath>
+        <m:r>
+          <w:rPr>
+            <w:rFonts w:ascii="Cambria Math" w:eastAsiaTheme="minorEastAsia" w:hAnsi="Cambria Math"/>
+          </w:rPr>
+          <m:t>x=2n</m:t>
+        </m:r>
+      </m:oMath>
+      <w:r>
+        <w:rPr>
+          <w:rFonts w:eastAsiaTheme="minorEastAsia"/>
+        </w:rPr>
+        <w:t xml:space="preserve"> for some integer n. Now </w:t>
+      </w:r>
+      <m:oMath>
+        <m:r>
+          <w:rPr>
+            <w:rFonts w:ascii="Cambria Math" w:eastAsiaTheme="minorEastAsia" w:hAnsi="Cambria Math"/>
+          </w:rPr>
+          <m:t>5x-3=5</m:t>
+        </m:r>
+        <m:d>
+          <m:dPr>
+            <m:ctrlPr>
+              <w:rPr>
+                <w:rFonts w:ascii="Cambria Math" w:eastAsiaTheme="minorEastAsia" w:hAnsi="Cambria Math"/>
+                <w:i/>
+              </w:rPr>
+            </m:ctrlPr>
+          </m:dPr>
+          <m:e>
+            <m:r>
+              <w:rPr>
+                <w:rFonts w:ascii="Cambria Math" w:eastAsiaTheme="minorEastAsia" w:hAnsi="Cambria Math"/>
+              </w:rPr>
+              <m:t>2n</m:t>
+            </m:r>
+          </m:e>
+        </m:d>
+        <m:r>
+          <w:rPr>
+            <w:rFonts w:ascii="Cambria Math" w:eastAsiaTheme="minorEastAsia" w:hAnsi="Cambria Math"/>
+          </w:rPr>
+          <m:t>-3=10n-3=2</m:t>
+        </m:r>
+        <m:d>
+          <m:dPr>
+            <m:ctrlPr>
+              <w:rPr>
+                <w:rFonts w:ascii="Cambria Math" w:eastAsiaTheme="minorEastAsia" w:hAnsi="Cambria Math"/>
+                <w:i/>
+              </w:rPr>
+            </m:ctrlPr>
+          </m:dPr>
+          <m:e>
+            <m:r>
+              <w:rPr>
+                <w:rFonts w:ascii="Cambria Math" w:eastAsiaTheme="minorEastAsia" w:hAnsi="Cambria Math"/>
+              </w:rPr>
+              <m:t>5n-2</m:t>
+            </m:r>
+          </m:e>
+        </m:d>
+        <m:r>
+          <w:rPr>
+            <w:rFonts w:ascii="Cambria Math" w:eastAsiaTheme="minorEastAsia" w:hAnsi="Cambria Math"/>
+          </w:rPr>
+          <m:t>+1</m:t>
+        </m:r>
+      </m:oMath>
+      <w:r>
+        <w:rPr>
+          <w:rFonts w:eastAsiaTheme="minorEastAsia"/>
+        </w:rPr>
+        <w:t xml:space="preserve">. Since </w:t>
+      </w:r>
+      <m:oMath>
+        <m:r>
+          <w:rPr>
+            <w:rFonts w:ascii="Cambria Math" w:eastAsiaTheme="minorEastAsia" w:hAnsi="Cambria Math"/>
+          </w:rPr>
+          <m:t>2n-2</m:t>
+        </m:r>
+      </m:oMath>
+      <w:r>
+        <w:rPr>
+          <w:rFonts w:eastAsiaTheme="minorEastAsia"/>
+        </w:rPr>
+        <w:t xml:space="preserve"> is an integer, </w:t>
+      </w:r>
+      <m:oMath>
+        <m:r>
+          <w:rPr>
+            <w:rFonts w:ascii="Cambria Math" w:eastAsiaTheme="minorEastAsia" w:hAnsi="Cambria Math"/>
+          </w:rPr>
+          <m:t>5x-3</m:t>
+        </m:r>
+      </m:oMath>
+      <w:r>
+        <w:rPr>
+          <w:rFonts w:eastAsiaTheme="minorEastAsia"/>
+        </w:rPr>
+        <w:t xml:space="preserve"> is odd.</w:t>
+      </w:r>
+      <w:bookmarkStart w:id="4" w:name="_GoBack"/>
+      <w:bookmarkEnd w:id="4"/>
+    </w:p>
+    <w:p>
+      <w:pPr>
+        <w:rPr>
+          <w:rFonts w:eastAsiaTheme="minorEastAsia"/>
+        </w:rPr>
+      </w:pPr>
     </w:p>
     <w:sectPr>
       <w:headerReference w:type="default" r:id="rId9"/>
@@ -3856,7 +4337,7 @@
         <w:rStyle w:val="PageNumber"/>
         <w:noProof/>
       </w:rPr>
-      <w:t>3</w:t>
+      <w:t>4</w:t>
     </w:r>
     <w:r>
       <w:rPr>
@@ -4809,10 +5290,10 @@
     <w:rsid w:val="00333EC0"/>
     <w:rsid w:val="00344576"/>
     <w:rsid w:val="003C37AC"/>
-    <w:rsid w:val="004962A4"/>
     <w:rsid w:val="006E75F8"/>
     <w:rsid w:val="00742765"/>
     <w:rsid w:val="00744F9B"/>
+    <w:rsid w:val="0088467B"/>
     <w:rsid w:val="00D9395E"/>
     <w:rsid w:val="00E13892"/>
   </w:rsids>
@@ -5569,7 +6050,7 @@
 </file>
 
 <file path=customXml/itemProps2.xml><?xml version="1.0" encoding="utf-8"?>
-<ds:datastoreItem xmlns:ds="http://schemas.openxmlformats.org/officeDocument/2006/customXml" ds:itemID="{E962B250-45F7-8B4E-ADE3-4CDAADDA88EE}">
+<ds:datastoreItem xmlns:ds="http://schemas.openxmlformats.org/officeDocument/2006/customXml" ds:itemID="{0767BD87-25E7-4840-BCF4-99CA816EB708}">
   <ds:schemaRefs>
     <ds:schemaRef ds:uri="http://schemas.openxmlformats.org/officeDocument/2006/bibliography"/>
   </ds:schemaRefs>

</xml_diff>

<commit_message>
Chapter 4, section 2 complete.
</commit_message>
<xml_diff>
--- a/Mathematical Proofs - Chapter 4.docx
+++ b/Mathematical Proofs - Chapter 4.docx
@@ -114,7 +114,6 @@
                                     <w:dataBinding w:prefixMappings="xmlns:ns0='http://purl.org/dc/elements/1.1/' xmlns:ns1='http://schemas.openxmlformats.org/package/2006/metadata/core-properties' " w:xpath="/ns1:coreProperties[1]/ns0:title[1]" w:storeItemID="{6C3C8BC8-F283-45AE-878A-BAB7291924A1}"/>
                                     <w:text/>
                                   </w:sdtPr>
-                                  <w:sdtEndPr/>
                                   <w:sdtContent>
                                     <w:r>
                                       <w:rPr>
@@ -141,7 +140,6 @@
                                   <w:dataBinding w:prefixMappings="xmlns:ns0='http://purl.org/dc/elements/1.1/' xmlns:ns1='http://schemas.openxmlformats.org/package/2006/metadata/core-properties' " w:xpath="/ns1:coreProperties[1]/ns0:subject[1]" w:storeItemID="{6C3C8BC8-F283-45AE-878A-BAB7291924A1}"/>
                                   <w:text/>
                                 </w:sdtPr>
-                                <w:sdtEndPr/>
                                 <w:sdtContent>
                                   <w:p>
                                     <w:pPr>
@@ -161,34 +159,7 @@
                                         <w:sz w:val="28"/>
                                         <w:szCs w:val="28"/>
                                       </w:rPr>
-                                      <w:t>Chapter 4</w:t>
-                                    </w:r>
-                                    <w:r>
-                                      <w:rPr>
-                                        <w:caps/>
-                                        <w:color w:val="1F3864" w:themeColor="accent5" w:themeShade="80"/>
-                                        <w:sz w:val="28"/>
-                                        <w:szCs w:val="28"/>
-                                      </w:rPr>
-                                      <w:t xml:space="preserve"> – </w:t>
-                                    </w:r>
-                                    <w:r>
-                                      <w:rPr>
-                                        <w:caps/>
-                                        <w:color w:val="1F3864" w:themeColor="accent5" w:themeShade="80"/>
-                                        <w:sz w:val="28"/>
-                                        <w:szCs w:val="28"/>
-                                      </w:rPr>
-                                      <w:t>Direct Proof and Proof by Contrapositive</w:t>
-                                    </w:r>
-                                    <w:r>
-                                      <w:rPr>
-                                        <w:caps/>
-                                        <w:color w:val="1F3864" w:themeColor="accent5" w:themeShade="80"/>
-                                        <w:sz w:val="28"/>
-                                        <w:szCs w:val="28"/>
-                                      </w:rPr>
-                                      <w:t xml:space="preserve"> (Exercise solutions)</w:t>
+                                      <w:t>Chapter 4 – Direct Proof and Proof by Contrapositive (Exercise solutions)</w:t>
                                     </w:r>
                                   </w:p>
                                 </w:sdtContent>
@@ -207,7 +178,6 @@
                                   <w:dataBinding w:prefixMappings="xmlns:ns0='http://purl.org/dc/elements/1.1/' xmlns:ns1='http://schemas.openxmlformats.org/package/2006/metadata/core-properties' " w:xpath="/ns1:coreProperties[1]/ns0:creator[1]" w:storeItemID="{6C3C8BC8-F283-45AE-878A-BAB7291924A1}"/>
                                   <w:text/>
                                 </w:sdtPr>
-                                <w:sdtEndPr/>
                                 <w:sdtContent>
                                   <w:p>
                                     <w:pPr>
@@ -284,7 +254,6 @@
                               <w:dataBinding w:prefixMappings="xmlns:ns0='http://purl.org/dc/elements/1.1/' xmlns:ns1='http://schemas.openxmlformats.org/package/2006/metadata/core-properties' " w:xpath="/ns1:coreProperties[1]/ns0:title[1]" w:storeItemID="{6C3C8BC8-F283-45AE-878A-BAB7291924A1}"/>
                               <w:text/>
                             </w:sdtPr>
-                            <w:sdtEndPr/>
                             <w:sdtContent>
                               <w:r>
                                 <w:rPr>
@@ -311,7 +280,6 @@
                             <w:dataBinding w:prefixMappings="xmlns:ns0='http://purl.org/dc/elements/1.1/' xmlns:ns1='http://schemas.openxmlformats.org/package/2006/metadata/core-properties' " w:xpath="/ns1:coreProperties[1]/ns0:subject[1]" w:storeItemID="{6C3C8BC8-F283-45AE-878A-BAB7291924A1}"/>
                             <w:text/>
                           </w:sdtPr>
-                          <w:sdtEndPr/>
                           <w:sdtContent>
                             <w:p>
                               <w:pPr>
@@ -331,34 +299,7 @@
                                   <w:sz w:val="28"/>
                                   <w:szCs w:val="28"/>
                                 </w:rPr>
-                                <w:t>Chapter 4</w:t>
-                              </w:r>
-                              <w:r>
-                                <w:rPr>
-                                  <w:caps/>
-                                  <w:color w:val="1F3864" w:themeColor="accent5" w:themeShade="80"/>
-                                  <w:sz w:val="28"/>
-                                  <w:szCs w:val="28"/>
-                                </w:rPr>
-                                <w:t xml:space="preserve"> – </w:t>
-                              </w:r>
-                              <w:r>
-                                <w:rPr>
-                                  <w:caps/>
-                                  <w:color w:val="1F3864" w:themeColor="accent5" w:themeShade="80"/>
-                                  <w:sz w:val="28"/>
-                                  <w:szCs w:val="28"/>
-                                </w:rPr>
-                                <w:t>Direct Proof and Proof by Contrapositive</w:t>
-                              </w:r>
-                              <w:r>
-                                <w:rPr>
-                                  <w:caps/>
-                                  <w:color w:val="1F3864" w:themeColor="accent5" w:themeShade="80"/>
-                                  <w:sz w:val="28"/>
-                                  <w:szCs w:val="28"/>
-                                </w:rPr>
-                                <w:t xml:space="preserve"> (Exercise solutions)</w:t>
+                                <w:t>Chapter 4 – Direct Proof and Proof by Contrapositive (Exercise solutions)</w:t>
                               </w:r>
                             </w:p>
                           </w:sdtContent>
@@ -377,7 +318,6 @@
                             <w:dataBinding w:prefixMappings="xmlns:ns0='http://purl.org/dc/elements/1.1/' xmlns:ns1='http://schemas.openxmlformats.org/package/2006/metadata/core-properties' " w:xpath="/ns1:coreProperties[1]/ns0:creator[1]" w:storeItemID="{6C3C8BC8-F283-45AE-878A-BAB7291924A1}"/>
                             <w:text/>
                           </w:sdtPr>
-                          <w:sdtEndPr/>
                           <w:sdtContent>
                             <w:p>
                               <w:pPr>
@@ -495,7 +435,6 @@
                                     <w:calendar w:val="gregorian"/>
                                   </w:date>
                                 </w:sdtPr>
-                                <w:sdtEndPr/>
                                 <w:sdtContent>
                                   <w:p>
                                     <w:pPr>
@@ -632,6 +571,8 @@
           <w:r>
             <w:t>Table of Contents</w:t>
           </w:r>
+          <w:bookmarkStart w:id="0" w:name="_GoBack"/>
+          <w:bookmarkEnd w:id="0"/>
         </w:p>
         <w:p>
           <w:pPr>
@@ -968,7 +909,7 @@
       <w:pPr>
         <w:pStyle w:val="Heading2"/>
       </w:pPr>
-      <w:bookmarkStart w:id="0" w:name="_Toc458196695"/>
+      <w:bookmarkStart w:id="1" w:name="_Toc458196695"/>
       <w:r>
         <w:lastRenderedPageBreak/>
         <w:t xml:space="preserve">Section 1: </w:t>
@@ -976,17 +917,17 @@
       <w:r>
         <w:t>Trivial and Vacuous Proofs</w:t>
       </w:r>
-      <w:bookmarkEnd w:id="0"/>
+      <w:bookmarkEnd w:id="1"/>
     </w:p>
     <w:p>
       <w:pPr>
         <w:pStyle w:val="Heading3"/>
       </w:pPr>
-      <w:bookmarkStart w:id="1" w:name="_Toc458196696"/>
+      <w:bookmarkStart w:id="2" w:name="_Toc458196696"/>
       <w:r>
         <w:t>Exercises</w:t>
       </w:r>
-      <w:bookmarkEnd w:id="1"/>
+      <w:bookmarkEnd w:id="2"/>
     </w:p>
     <w:p>
       <w:pPr>
@@ -1015,7 +956,7 @@
           <w:rPr>
             <w:rFonts w:ascii="Cambria Math" w:eastAsiaTheme="minorEastAsia" w:hAnsi="Cambria Math"/>
           </w:rPr>
-          <m:t>x∈</m:t>
+          <m:t>x</m:t>
         </m:r>
         <m:r>
           <m:rPr>
@@ -1024,7 +965,7 @@
           <w:rPr>
             <w:rFonts w:ascii="Cambria Math" w:eastAsiaTheme="minorEastAsia" w:hAnsi="Cambria Math"/>
           </w:rPr>
-          <m:t>R</m:t>
+          <m:t>∈R</m:t>
         </m:r>
       </m:oMath>
       <w:r>
@@ -1174,19 +1115,7 @@
           <w:rPr>
             <w:rFonts w:ascii="Cambria Math" w:eastAsiaTheme="minorEastAsia" w:hAnsi="Cambria Math"/>
           </w:rPr>
-          <m:t>+1</m:t>
-        </m:r>
-        <m:r>
-          <w:rPr>
-            <w:rFonts w:ascii="Cambria Math" w:eastAsiaTheme="minorEastAsia" w:hAnsi="Cambria Math"/>
-          </w:rPr>
-          <m:t>≥</m:t>
-        </m:r>
-        <m:r>
-          <w:rPr>
-            <w:rFonts w:ascii="Cambria Math" w:eastAsiaTheme="minorEastAsia" w:hAnsi="Cambria Math"/>
-          </w:rPr>
-          <m:t>1</m:t>
+          <m:t>+1≥1</m:t>
         </m:r>
       </m:oMath>
       <w:r>
@@ -1240,7 +1169,7 @@
           <w:rPr>
             <w:rFonts w:ascii="Cambria Math" w:eastAsiaTheme="minorEastAsia" w:hAnsi="Cambria Math"/>
           </w:rPr>
-          <m:t>x∈</m:t>
+          <m:t>x</m:t>
         </m:r>
         <m:r>
           <m:rPr>
@@ -1249,7 +1178,7 @@
           <w:rPr>
             <w:rFonts w:ascii="Cambria Math" w:eastAsiaTheme="minorEastAsia" w:hAnsi="Cambria Math"/>
           </w:rPr>
-          <m:t>R</m:t>
+          <m:t>∈R</m:t>
         </m:r>
       </m:oMath>
       <w:r>
@@ -1289,7 +1218,7 @@
           <w:rPr>
             <w:rFonts w:ascii="Cambria Math" w:eastAsiaTheme="minorEastAsia" w:hAnsi="Cambria Math"/>
           </w:rPr>
-          <m:t>x∈</m:t>
+          <m:t>x</m:t>
         </m:r>
         <m:r>
           <m:rPr>
@@ -1298,7 +1227,7 @@
           <w:rPr>
             <w:rFonts w:ascii="Cambria Math" w:eastAsiaTheme="minorEastAsia" w:hAnsi="Cambria Math"/>
           </w:rPr>
-          <m:t>N</m:t>
+          <m:t>∈N</m:t>
         </m:r>
       </m:oMath>
       <w:r>
@@ -1644,7 +1573,7 @@
           <w:rPr>
             <w:rFonts w:ascii="Cambria Math" w:eastAsiaTheme="minorEastAsia" w:hAnsi="Cambria Math"/>
           </w:rPr>
-          <m:t>n∈</m:t>
+          <m:t>n</m:t>
         </m:r>
         <m:r>
           <m:rPr>
@@ -1653,7 +1582,7 @@
           <w:rPr>
             <w:rFonts w:ascii="Cambria Math" w:eastAsiaTheme="minorEastAsia" w:hAnsi="Cambria Math"/>
           </w:rPr>
-          <m:t>N</m:t>
+          <m:t>∈N</m:t>
         </m:r>
       </m:oMath>
       <w:r>
@@ -2253,7 +2182,7 @@
           <w:rPr>
             <w:rFonts w:ascii="Cambria Math" w:eastAsiaTheme="minorEastAsia" w:hAnsi="Cambria Math"/>
           </w:rPr>
-          <m:t>x∈</m:t>
+          <m:t>x</m:t>
         </m:r>
         <m:r>
           <m:rPr>
@@ -2262,7 +2191,7 @@
           <w:rPr>
             <w:rFonts w:ascii="Cambria Math" w:eastAsiaTheme="minorEastAsia" w:hAnsi="Cambria Math"/>
           </w:rPr>
-          <m:t>R</m:t>
+          <m:t>∈R</m:t>
         </m:r>
       </m:oMath>
       <w:r>
@@ -2580,13 +2509,7 @@
           <w:rPr>
             <w:rFonts w:ascii="Cambria Math" w:eastAsiaTheme="minorEastAsia" w:hAnsi="Cambria Math"/>
           </w:rPr>
-          <m:t>-1≥-1</m:t>
-        </m:r>
-        <m:r>
-          <w:rPr>
-            <w:rFonts w:ascii="Cambria Math" w:eastAsiaTheme="minorEastAsia" w:hAnsi="Cambria Math"/>
-          </w:rPr>
-          <m:t>&gt;-2</m:t>
+          <m:t>-1≥-1&gt;-2</m:t>
         </m:r>
       </m:oMath>
       <w:r>
@@ -2632,7 +2555,7 @@
           <w:rPr>
             <w:rFonts w:ascii="Cambria Math" w:eastAsiaTheme="minorEastAsia" w:hAnsi="Cambria Math"/>
           </w:rPr>
-          <m:t>n∈</m:t>
+          <m:t>n</m:t>
         </m:r>
         <m:r>
           <m:rPr>
@@ -2641,7 +2564,7 @@
           <w:rPr>
             <w:rFonts w:ascii="Cambria Math" w:eastAsiaTheme="minorEastAsia" w:hAnsi="Cambria Math"/>
           </w:rPr>
-          <m:t>N</m:t>
+          <m:t>∈N</m:t>
         </m:r>
       </m:oMath>
       <w:r>
@@ -3168,19 +3091,7 @@
         <w:rPr>
           <w:rFonts w:eastAsiaTheme="minorEastAsia"/>
         </w:rPr>
-        <w:t xml:space="preserve"> is always false. T</w:t>
-      </w:r>
-      <w:r>
-        <w:rPr>
-          <w:rFonts w:eastAsiaTheme="minorEastAsia"/>
-        </w:rPr>
-        <w:t xml:space="preserve">hus the statement is true </w:t>
-      </w:r>
-      <w:r>
-        <w:rPr>
-          <w:rFonts w:eastAsiaTheme="minorEastAsia"/>
-        </w:rPr>
-        <w:t>vacuously.</w:t>
+        <w:t xml:space="preserve"> is always false. Thus the statement is true vacuously.</w:t>
       </w:r>
     </w:p>
     <w:p>
@@ -3904,27 +3815,21 @@
       <w:pPr>
         <w:pStyle w:val="Heading2"/>
       </w:pPr>
-      <w:bookmarkStart w:id="2" w:name="_Toc458196697"/>
-      <w:r>
-        <w:t>Section 2</w:t>
-      </w:r>
-      <w:r>
-        <w:t xml:space="preserve">: </w:t>
-      </w:r>
-      <w:r>
-        <w:t>Direct Proofs</w:t>
-      </w:r>
-      <w:bookmarkEnd w:id="2"/>
+      <w:bookmarkStart w:id="3" w:name="_Toc458196697"/>
+      <w:r>
+        <w:t>Section 2: Direct Proofs</w:t>
+      </w:r>
+      <w:bookmarkEnd w:id="3"/>
     </w:p>
     <w:p>
       <w:pPr>
         <w:pStyle w:val="Heading3"/>
       </w:pPr>
-      <w:bookmarkStart w:id="3" w:name="_Toc458196698"/>
+      <w:bookmarkStart w:id="4" w:name="_Toc458196698"/>
       <w:r>
         <w:t>Exercises</w:t>
       </w:r>
-      <w:bookmarkEnd w:id="3"/>
+      <w:bookmarkEnd w:id="4"/>
     </w:p>
     <w:p/>
     <w:p>
@@ -4223,8 +4128,1988 @@
         </w:rPr>
         <w:t xml:space="preserve"> is odd.</w:t>
       </w:r>
-      <w:bookmarkStart w:id="4" w:name="_GoBack"/>
-      <w:bookmarkEnd w:id="4"/>
+    </w:p>
+    <w:p>
+      <w:pPr>
+        <w:pStyle w:val="ListParagraph"/>
+        <w:rPr>
+          <w:rFonts w:eastAsiaTheme="minorEastAsia"/>
+        </w:rPr>
+      </w:pPr>
+    </w:p>
+    <w:p>
+      <w:pPr>
+        <w:pStyle w:val="ListParagraph"/>
+        <w:numPr>
+          <w:ilvl w:val="0"/>
+          <w:numId w:val="1"/>
+        </w:numPr>
+        <w:rPr>
+          <w:rFonts w:eastAsiaTheme="minorEastAsia"/>
+        </w:rPr>
+      </w:pPr>
+      <w:r>
+        <w:rPr>
+          <w:rFonts w:eastAsiaTheme="minorEastAsia"/>
+        </w:rPr>
+        <w:t xml:space="preserve">Prove that if a and c are odd integers, then </w:t>
+      </w:r>
+      <m:oMath>
+        <m:r>
+          <w:rPr>
+            <w:rFonts w:ascii="Cambria Math" w:eastAsiaTheme="minorEastAsia" w:hAnsi="Cambria Math"/>
+          </w:rPr>
+          <m:t>ab+bc</m:t>
+        </m:r>
+      </m:oMath>
+      <w:r>
+        <w:rPr>
+          <w:rFonts w:eastAsiaTheme="minorEastAsia"/>
+        </w:rPr>
+        <w:t xml:space="preserve"> is even for every integer b.</w:t>
+      </w:r>
+    </w:p>
+    <w:p>
+      <w:pPr>
+        <w:pStyle w:val="ListParagraph"/>
+        <w:numPr>
+          <w:ilvl w:val="1"/>
+          <w:numId w:val="1"/>
+        </w:numPr>
+        <w:rPr>
+          <w:rFonts w:eastAsiaTheme="minorEastAsia"/>
+        </w:rPr>
+      </w:pPr>
+      <w:r>
+        <w:rPr>
+          <w:rFonts w:eastAsiaTheme="minorEastAsia"/>
+        </w:rPr>
+        <w:t xml:space="preserve">Assume a and c are odd integers. Observe that if b is even, </w:t>
+      </w:r>
+      <m:oMath>
+        <m:r>
+          <w:rPr>
+            <w:rFonts w:ascii="Cambria Math" w:eastAsiaTheme="minorEastAsia" w:hAnsi="Cambria Math"/>
+          </w:rPr>
+          <m:t>ab</m:t>
+        </m:r>
+      </m:oMath>
+      <w:r>
+        <w:rPr>
+          <w:rFonts w:eastAsiaTheme="minorEastAsia"/>
+        </w:rPr>
+        <w:t xml:space="preserve"> and </w:t>
+      </w:r>
+      <m:oMath>
+        <m:r>
+          <w:rPr>
+            <w:rFonts w:ascii="Cambria Math" w:eastAsiaTheme="minorEastAsia" w:hAnsi="Cambria Math"/>
+          </w:rPr>
+          <m:t>bc</m:t>
+        </m:r>
+      </m:oMath>
+      <w:r>
+        <w:rPr>
+          <w:rFonts w:eastAsiaTheme="minorEastAsia"/>
+        </w:rPr>
+        <w:t xml:space="preserve"> will be even, and thus </w:t>
+      </w:r>
+      <m:oMath>
+        <m:r>
+          <w:rPr>
+            <w:rFonts w:ascii="Cambria Math" w:eastAsiaTheme="minorEastAsia" w:hAnsi="Cambria Math"/>
+          </w:rPr>
+          <m:t>ab+bc</m:t>
+        </m:r>
+      </m:oMath>
+      <w:r>
+        <w:rPr>
+          <w:rFonts w:eastAsiaTheme="minorEastAsia"/>
+        </w:rPr>
+        <w:t xml:space="preserve"> will be even. If b is odd, </w:t>
+      </w:r>
+      <m:oMath>
+        <m:r>
+          <w:rPr>
+            <w:rFonts w:ascii="Cambria Math" w:eastAsiaTheme="minorEastAsia" w:hAnsi="Cambria Math"/>
+          </w:rPr>
+          <m:t>ab</m:t>
+        </m:r>
+      </m:oMath>
+      <w:r>
+        <w:rPr>
+          <w:rFonts w:eastAsiaTheme="minorEastAsia"/>
+        </w:rPr>
+        <w:t xml:space="preserve"> and </w:t>
+      </w:r>
+      <m:oMath>
+        <m:r>
+          <w:rPr>
+            <w:rFonts w:ascii="Cambria Math" w:eastAsiaTheme="minorEastAsia" w:hAnsi="Cambria Math"/>
+          </w:rPr>
+          <m:t>bc</m:t>
+        </m:r>
+      </m:oMath>
+      <w:r>
+        <w:rPr>
+          <w:rFonts w:eastAsiaTheme="minorEastAsia"/>
+        </w:rPr>
+        <w:t xml:space="preserve"> will be odd, and thus </w:t>
+      </w:r>
+      <m:oMath>
+        <m:r>
+          <w:rPr>
+            <w:rFonts w:ascii="Cambria Math" w:eastAsiaTheme="minorEastAsia" w:hAnsi="Cambria Math"/>
+          </w:rPr>
+          <m:t>ab+bc</m:t>
+        </m:r>
+      </m:oMath>
+      <w:r>
+        <w:rPr>
+          <w:rFonts w:eastAsiaTheme="minorEastAsia"/>
+        </w:rPr>
+        <w:t xml:space="preserve"> will also be even.</w:t>
+      </w:r>
+    </w:p>
+    <w:p>
+      <w:pPr>
+        <w:pStyle w:val="ListParagraph"/>
+        <w:rPr>
+          <w:rFonts w:eastAsiaTheme="minorEastAsia"/>
+        </w:rPr>
+      </w:pPr>
+    </w:p>
+    <w:p>
+      <w:pPr>
+        <w:pStyle w:val="ListParagraph"/>
+        <w:numPr>
+          <w:ilvl w:val="0"/>
+          <w:numId w:val="1"/>
+        </w:numPr>
+        <w:rPr>
+          <w:rFonts w:eastAsiaTheme="minorEastAsia"/>
+        </w:rPr>
+      </w:pPr>
+      <w:r>
+        <w:rPr>
+          <w:rFonts w:eastAsiaTheme="minorEastAsia"/>
+        </w:rPr>
+        <w:t xml:space="preserve">Let </w:t>
+      </w:r>
+      <m:oMath>
+        <m:r>
+          <w:rPr>
+            <w:rFonts w:ascii="Cambria Math" w:eastAsiaTheme="minorEastAsia" w:hAnsi="Cambria Math"/>
+          </w:rPr>
+          <m:t>n</m:t>
+        </m:r>
+        <m:r>
+          <m:rPr>
+            <m:scr m:val="double-struck"/>
+          </m:rPr>
+          <w:rPr>
+            <w:rFonts w:ascii="Cambria Math" w:eastAsiaTheme="minorEastAsia" w:hAnsi="Cambria Math"/>
+          </w:rPr>
+          <m:t>∈Z</m:t>
+        </m:r>
+      </m:oMath>
+      <w:r>
+        <w:rPr>
+          <w:rFonts w:eastAsiaTheme="minorEastAsia"/>
+        </w:rPr>
+        <w:t xml:space="preserve">. Prove that if </w:t>
+      </w:r>
+      <m:oMath>
+        <m:r>
+          <w:rPr>
+            <w:rFonts w:ascii="Cambria Math" w:eastAsiaTheme="minorEastAsia" w:hAnsi="Cambria Math"/>
+          </w:rPr>
+          <m:t>1-</m:t>
+        </m:r>
+        <m:sSup>
+          <m:sSupPr>
+            <m:ctrlPr>
+              <w:rPr>
+                <w:rFonts w:ascii="Cambria Math" w:eastAsiaTheme="minorEastAsia" w:hAnsi="Cambria Math"/>
+                <w:i/>
+              </w:rPr>
+            </m:ctrlPr>
+          </m:sSupPr>
+          <m:e>
+            <m:r>
+              <w:rPr>
+                <w:rFonts w:ascii="Cambria Math" w:eastAsiaTheme="minorEastAsia" w:hAnsi="Cambria Math"/>
+              </w:rPr>
+              <m:t>n</m:t>
+            </m:r>
+          </m:e>
+          <m:sup>
+            <m:r>
+              <w:rPr>
+                <w:rFonts w:ascii="Cambria Math" w:eastAsiaTheme="minorEastAsia" w:hAnsi="Cambria Math"/>
+              </w:rPr>
+              <m:t>2</m:t>
+            </m:r>
+          </m:sup>
+        </m:sSup>
+        <m:r>
+          <w:rPr>
+            <w:rFonts w:ascii="Cambria Math" w:eastAsiaTheme="minorEastAsia" w:hAnsi="Cambria Math"/>
+          </w:rPr>
+          <m:t>&gt;0</m:t>
+        </m:r>
+      </m:oMath>
+      <w:r>
+        <w:rPr>
+          <w:rFonts w:eastAsiaTheme="minorEastAsia"/>
+        </w:rPr>
+        <w:t xml:space="preserve">, then </w:t>
+      </w:r>
+      <m:oMath>
+        <m:r>
+          <w:rPr>
+            <w:rFonts w:ascii="Cambria Math" w:eastAsiaTheme="minorEastAsia" w:hAnsi="Cambria Math"/>
+          </w:rPr>
+          <m:t>3n-2</m:t>
+        </m:r>
+      </m:oMath>
+      <w:r>
+        <w:rPr>
+          <w:rFonts w:eastAsiaTheme="minorEastAsia"/>
+        </w:rPr>
+        <w:t xml:space="preserve"> is an even integer.</w:t>
+      </w:r>
+    </w:p>
+    <w:p>
+      <w:pPr>
+        <w:pStyle w:val="ListParagraph"/>
+        <w:numPr>
+          <w:ilvl w:val="1"/>
+          <w:numId w:val="1"/>
+        </w:numPr>
+        <w:rPr>
+          <w:rFonts w:eastAsiaTheme="minorEastAsia"/>
+        </w:rPr>
+      </w:pPr>
+      <w:r>
+        <w:rPr>
+          <w:rFonts w:eastAsiaTheme="minorEastAsia"/>
+        </w:rPr>
+        <w:t xml:space="preserve">Assume that </w:t>
+      </w:r>
+      <m:oMath>
+        <m:r>
+          <w:rPr>
+            <w:rFonts w:ascii="Cambria Math" w:eastAsiaTheme="minorEastAsia" w:hAnsi="Cambria Math"/>
+          </w:rPr>
+          <m:t>1-</m:t>
+        </m:r>
+        <m:sSup>
+          <m:sSupPr>
+            <m:ctrlPr>
+              <w:rPr>
+                <w:rFonts w:ascii="Cambria Math" w:eastAsiaTheme="minorEastAsia" w:hAnsi="Cambria Math"/>
+                <w:i/>
+              </w:rPr>
+            </m:ctrlPr>
+          </m:sSupPr>
+          <m:e>
+            <m:r>
+              <w:rPr>
+                <w:rFonts w:ascii="Cambria Math" w:eastAsiaTheme="minorEastAsia" w:hAnsi="Cambria Math"/>
+              </w:rPr>
+              <m:t>n</m:t>
+            </m:r>
+          </m:e>
+          <m:sup>
+            <m:r>
+              <w:rPr>
+                <w:rFonts w:ascii="Cambria Math" w:eastAsiaTheme="minorEastAsia" w:hAnsi="Cambria Math"/>
+              </w:rPr>
+              <m:t>2</m:t>
+            </m:r>
+          </m:sup>
+        </m:sSup>
+        <m:r>
+          <w:rPr>
+            <w:rFonts w:ascii="Cambria Math" w:eastAsiaTheme="minorEastAsia" w:hAnsi="Cambria Math"/>
+          </w:rPr>
+          <m:t>&gt;0</m:t>
+        </m:r>
+      </m:oMath>
+      <w:r>
+        <w:rPr>
+          <w:rFonts w:eastAsiaTheme="minorEastAsia"/>
+        </w:rPr>
+        <w:t xml:space="preserve">. Then </w:t>
+      </w:r>
+      <m:oMath>
+        <m:r>
+          <w:rPr>
+            <w:rFonts w:ascii="Cambria Math" w:eastAsiaTheme="minorEastAsia" w:hAnsi="Cambria Math"/>
+          </w:rPr>
+          <m:t>n=0</m:t>
+        </m:r>
+      </m:oMath>
+      <w:r>
+        <w:rPr>
+          <w:rFonts w:eastAsiaTheme="minorEastAsia"/>
+        </w:rPr>
+        <w:t xml:space="preserve">. Thus </w:t>
+      </w:r>
+      <m:oMath>
+        <m:r>
+          <w:rPr>
+            <w:rFonts w:ascii="Cambria Math" w:eastAsiaTheme="minorEastAsia" w:hAnsi="Cambria Math"/>
+          </w:rPr>
+          <m:t>3∙0-2=-2</m:t>
+        </m:r>
+      </m:oMath>
+      <w:r>
+        <w:rPr>
+          <w:rFonts w:eastAsiaTheme="minorEastAsia"/>
+        </w:rPr>
+        <w:t xml:space="preserve"> is an even integer.</w:t>
+      </w:r>
+    </w:p>
+    <w:p>
+      <w:pPr>
+        <w:pStyle w:val="ListParagraph"/>
+        <w:rPr>
+          <w:rFonts w:eastAsiaTheme="minorEastAsia"/>
+        </w:rPr>
+      </w:pPr>
+    </w:p>
+    <w:p>
+      <w:pPr>
+        <w:pStyle w:val="ListParagraph"/>
+        <w:numPr>
+          <w:ilvl w:val="0"/>
+          <w:numId w:val="1"/>
+        </w:numPr>
+        <w:rPr>
+          <w:rFonts w:eastAsiaTheme="minorEastAsia"/>
+        </w:rPr>
+      </w:pPr>
+      <w:r>
+        <w:rPr>
+          <w:rFonts w:eastAsiaTheme="minorEastAsia"/>
+        </w:rPr>
+        <w:t xml:space="preserve">Let </w:t>
+      </w:r>
+      <m:oMath>
+        <m:r>
+          <w:rPr>
+            <w:rFonts w:ascii="Cambria Math" w:eastAsiaTheme="minorEastAsia" w:hAnsi="Cambria Math"/>
+          </w:rPr>
+          <m:t>x</m:t>
+        </m:r>
+        <m:r>
+          <m:rPr>
+            <m:scr m:val="double-struck"/>
+          </m:rPr>
+          <w:rPr>
+            <w:rFonts w:ascii="Cambria Math" w:eastAsiaTheme="minorEastAsia" w:hAnsi="Cambria Math"/>
+          </w:rPr>
+          <m:t>∈Z</m:t>
+        </m:r>
+      </m:oMath>
+      <w:r>
+        <w:rPr>
+          <w:rFonts w:eastAsiaTheme="minorEastAsia"/>
+        </w:rPr>
+        <w:t xml:space="preserve">. Prove that if </w:t>
+      </w:r>
+      <m:oMath>
+        <m:sSup>
+          <m:sSupPr>
+            <m:ctrlPr>
+              <w:rPr>
+                <w:rFonts w:ascii="Cambria Math" w:eastAsiaTheme="minorEastAsia" w:hAnsi="Cambria Math"/>
+                <w:i/>
+              </w:rPr>
+            </m:ctrlPr>
+          </m:sSupPr>
+          <m:e>
+            <m:r>
+              <w:rPr>
+                <w:rFonts w:ascii="Cambria Math" w:eastAsiaTheme="minorEastAsia" w:hAnsi="Cambria Math"/>
+              </w:rPr>
+              <m:t>2</m:t>
+            </m:r>
+          </m:e>
+          <m:sup>
+            <m:r>
+              <w:rPr>
+                <w:rFonts w:ascii="Cambria Math" w:eastAsiaTheme="minorEastAsia" w:hAnsi="Cambria Math"/>
+              </w:rPr>
+              <m:t>2x</m:t>
+            </m:r>
+          </m:sup>
+        </m:sSup>
+      </m:oMath>
+      <w:r>
+        <w:rPr>
+          <w:rFonts w:eastAsiaTheme="minorEastAsia"/>
+        </w:rPr>
+        <w:t xml:space="preserve"> is an odd integer, then </w:t>
+      </w:r>
+      <m:oMath>
+        <m:sSup>
+          <m:sSupPr>
+            <m:ctrlPr>
+              <w:rPr>
+                <w:rFonts w:ascii="Cambria Math" w:eastAsiaTheme="minorEastAsia" w:hAnsi="Cambria Math"/>
+                <w:i/>
+              </w:rPr>
+            </m:ctrlPr>
+          </m:sSupPr>
+          <m:e>
+            <m:r>
+              <w:rPr>
+                <w:rFonts w:ascii="Cambria Math" w:eastAsiaTheme="minorEastAsia" w:hAnsi="Cambria Math"/>
+              </w:rPr>
+              <m:t>2</m:t>
+            </m:r>
+          </m:e>
+          <m:sup>
+            <m:r>
+              <w:rPr>
+                <w:rFonts w:ascii="Cambria Math" w:eastAsiaTheme="minorEastAsia" w:hAnsi="Cambria Math"/>
+              </w:rPr>
+              <m:t>-2x</m:t>
+            </m:r>
+          </m:sup>
+        </m:sSup>
+      </m:oMath>
+      <w:r>
+        <w:rPr>
+          <w:rFonts w:eastAsiaTheme="minorEastAsia"/>
+        </w:rPr>
+        <w:t xml:space="preserve"> is an odd integer.</w:t>
+      </w:r>
+    </w:p>
+    <w:p>
+      <w:pPr>
+        <w:pStyle w:val="ListParagraph"/>
+        <w:numPr>
+          <w:ilvl w:val="1"/>
+          <w:numId w:val="1"/>
+        </w:numPr>
+        <w:rPr>
+          <w:rFonts w:eastAsiaTheme="minorEastAsia"/>
+        </w:rPr>
+      </w:pPr>
+      <w:r>
+        <w:rPr>
+          <w:rFonts w:eastAsiaTheme="minorEastAsia"/>
+        </w:rPr>
+        <w:t xml:space="preserve">Assume </w:t>
+      </w:r>
+      <m:oMath>
+        <m:sSup>
+          <m:sSupPr>
+            <m:ctrlPr>
+              <w:rPr>
+                <w:rFonts w:ascii="Cambria Math" w:eastAsiaTheme="minorEastAsia" w:hAnsi="Cambria Math"/>
+                <w:i/>
+              </w:rPr>
+            </m:ctrlPr>
+          </m:sSupPr>
+          <m:e>
+            <m:r>
+              <w:rPr>
+                <w:rFonts w:ascii="Cambria Math" w:eastAsiaTheme="minorEastAsia" w:hAnsi="Cambria Math"/>
+              </w:rPr>
+              <m:t>2</m:t>
+            </m:r>
+          </m:e>
+          <m:sup>
+            <m:r>
+              <w:rPr>
+                <w:rFonts w:ascii="Cambria Math" w:eastAsiaTheme="minorEastAsia" w:hAnsi="Cambria Math"/>
+              </w:rPr>
+              <m:t>2x</m:t>
+            </m:r>
+          </m:sup>
+        </m:sSup>
+      </m:oMath>
+      <w:r>
+        <w:rPr>
+          <w:rFonts w:eastAsiaTheme="minorEastAsia"/>
+        </w:rPr>
+        <w:t xml:space="preserve"> is odd. Then </w:t>
+      </w:r>
+      <m:oMath>
+        <m:r>
+          <w:rPr>
+            <w:rFonts w:ascii="Cambria Math" w:eastAsiaTheme="minorEastAsia" w:hAnsi="Cambria Math"/>
+          </w:rPr>
+          <m:t>x=0</m:t>
+        </m:r>
+      </m:oMath>
+      <w:r>
+        <w:rPr>
+          <w:rFonts w:eastAsiaTheme="minorEastAsia"/>
+        </w:rPr>
+        <w:t xml:space="preserve">. Thus </w:t>
+      </w:r>
+      <m:oMath>
+        <m:sSup>
+          <m:sSupPr>
+            <m:ctrlPr>
+              <w:rPr>
+                <w:rFonts w:ascii="Cambria Math" w:eastAsiaTheme="minorEastAsia" w:hAnsi="Cambria Math"/>
+                <w:i/>
+              </w:rPr>
+            </m:ctrlPr>
+          </m:sSupPr>
+          <m:e>
+            <m:r>
+              <w:rPr>
+                <w:rFonts w:ascii="Cambria Math" w:eastAsiaTheme="minorEastAsia" w:hAnsi="Cambria Math"/>
+              </w:rPr>
+              <m:t>2</m:t>
+            </m:r>
+          </m:e>
+          <m:sup>
+            <m:r>
+              <w:rPr>
+                <w:rFonts w:ascii="Cambria Math" w:eastAsiaTheme="minorEastAsia" w:hAnsi="Cambria Math"/>
+              </w:rPr>
+              <m:t>-2∙0</m:t>
+            </m:r>
+          </m:sup>
+        </m:sSup>
+        <m:r>
+          <w:rPr>
+            <w:rFonts w:ascii="Cambria Math" w:eastAsiaTheme="minorEastAsia" w:hAnsi="Cambria Math"/>
+          </w:rPr>
+          <m:t>=1</m:t>
+        </m:r>
+      </m:oMath>
+      <w:r>
+        <w:rPr>
+          <w:rFonts w:eastAsiaTheme="minorEastAsia"/>
+        </w:rPr>
+        <w:t xml:space="preserve"> is an odd integ</w:t>
+      </w:r>
+      <w:r>
+        <w:rPr>
+          <w:rFonts w:eastAsiaTheme="minorEastAsia"/>
+        </w:rPr>
+        <w:t>er.</w:t>
+      </w:r>
+    </w:p>
+    <w:p>
+      <w:pPr>
+        <w:pStyle w:val="ListParagraph"/>
+        <w:rPr>
+          <w:rFonts w:eastAsiaTheme="minorEastAsia"/>
+        </w:rPr>
+      </w:pPr>
+    </w:p>
+    <w:p>
+      <w:pPr>
+        <w:pStyle w:val="ListParagraph"/>
+        <w:numPr>
+          <w:ilvl w:val="0"/>
+          <w:numId w:val="1"/>
+        </w:numPr>
+        <w:rPr>
+          <w:rFonts w:eastAsiaTheme="minorEastAsia"/>
+        </w:rPr>
+      </w:pPr>
+      <w:r>
+        <w:rPr>
+          <w:rFonts w:eastAsiaTheme="minorEastAsia"/>
+        </w:rPr>
+        <w:t xml:space="preserve">Let </w:t>
+      </w:r>
+      <m:oMath>
+        <m:r>
+          <w:rPr>
+            <w:rFonts w:ascii="Cambria Math" w:eastAsiaTheme="minorEastAsia" w:hAnsi="Cambria Math"/>
+          </w:rPr>
+          <m:t>S={0, 1, 2}</m:t>
+        </m:r>
+      </m:oMath>
+      <w:r>
+        <w:rPr>
+          <w:rFonts w:eastAsiaTheme="minorEastAsia"/>
+        </w:rPr>
+        <w:t xml:space="preserve"> and let </w:t>
+      </w:r>
+      <m:oMath>
+        <m:r>
+          <w:rPr>
+            <w:rFonts w:ascii="Cambria Math" w:eastAsiaTheme="minorEastAsia" w:hAnsi="Cambria Math"/>
+          </w:rPr>
+          <m:t>n∈S</m:t>
+        </m:r>
+      </m:oMath>
+      <w:r>
+        <w:rPr>
+          <w:rFonts w:eastAsiaTheme="minorEastAsia"/>
+        </w:rPr>
+        <w:t xml:space="preserve">. Prove that if </w:t>
+      </w:r>
+      <m:oMath>
+        <m:f>
+          <m:fPr>
+            <m:ctrlPr>
+              <w:rPr>
+                <w:rFonts w:ascii="Cambria Math" w:eastAsiaTheme="minorEastAsia" w:hAnsi="Cambria Math"/>
+                <w:i/>
+              </w:rPr>
+            </m:ctrlPr>
+          </m:fPr>
+          <m:num>
+            <m:sSup>
+              <m:sSupPr>
+                <m:ctrlPr>
+                  <w:rPr>
+                    <w:rFonts w:ascii="Cambria Math" w:eastAsiaTheme="minorEastAsia" w:hAnsi="Cambria Math"/>
+                    <w:i/>
+                  </w:rPr>
+                </m:ctrlPr>
+              </m:sSupPr>
+              <m:e>
+                <m:d>
+                  <m:dPr>
+                    <m:ctrlPr>
+                      <w:rPr>
+                        <w:rFonts w:ascii="Cambria Math" w:eastAsiaTheme="minorEastAsia" w:hAnsi="Cambria Math"/>
+                        <w:i/>
+                      </w:rPr>
+                    </m:ctrlPr>
+                  </m:dPr>
+                  <m:e>
+                    <m:r>
+                      <w:rPr>
+                        <w:rFonts w:ascii="Cambria Math" w:eastAsiaTheme="minorEastAsia" w:hAnsi="Cambria Math"/>
+                      </w:rPr>
+                      <m:t>n+1</m:t>
+                    </m:r>
+                  </m:e>
+                </m:d>
+              </m:e>
+              <m:sup>
+                <m:r>
+                  <w:rPr>
+                    <w:rFonts w:ascii="Cambria Math" w:eastAsiaTheme="minorEastAsia" w:hAnsi="Cambria Math"/>
+                  </w:rPr>
+                  <m:t>2</m:t>
+                </m:r>
+              </m:sup>
+            </m:sSup>
+            <m:sSup>
+              <m:sSupPr>
+                <m:ctrlPr>
+                  <w:rPr>
+                    <w:rFonts w:ascii="Cambria Math" w:eastAsiaTheme="minorEastAsia" w:hAnsi="Cambria Math"/>
+                    <w:i/>
+                  </w:rPr>
+                </m:ctrlPr>
+              </m:sSupPr>
+              <m:e>
+                <m:d>
+                  <m:dPr>
+                    <m:ctrlPr>
+                      <w:rPr>
+                        <w:rFonts w:ascii="Cambria Math" w:eastAsiaTheme="minorEastAsia" w:hAnsi="Cambria Math"/>
+                        <w:i/>
+                      </w:rPr>
+                    </m:ctrlPr>
+                  </m:dPr>
+                  <m:e>
+                    <m:r>
+                      <w:rPr>
+                        <w:rFonts w:ascii="Cambria Math" w:eastAsiaTheme="minorEastAsia" w:hAnsi="Cambria Math"/>
+                      </w:rPr>
+                      <m:t>n+2</m:t>
+                    </m:r>
+                  </m:e>
+                </m:d>
+              </m:e>
+              <m:sup>
+                <m:r>
+                  <w:rPr>
+                    <w:rFonts w:ascii="Cambria Math" w:eastAsiaTheme="minorEastAsia" w:hAnsi="Cambria Math"/>
+                  </w:rPr>
+                  <m:t>2</m:t>
+                </m:r>
+              </m:sup>
+            </m:sSup>
+          </m:num>
+          <m:den>
+            <m:r>
+              <w:rPr>
+                <w:rFonts w:ascii="Cambria Math" w:eastAsiaTheme="minorEastAsia" w:hAnsi="Cambria Math"/>
+              </w:rPr>
+              <m:t>4</m:t>
+            </m:r>
+          </m:den>
+        </m:f>
+      </m:oMath>
+      <w:r>
+        <w:rPr>
+          <w:rFonts w:eastAsiaTheme="minorEastAsia"/>
+        </w:rPr>
+        <w:t xml:space="preserve"> is even, then </w:t>
+      </w:r>
+      <m:oMath>
+        <m:f>
+          <m:fPr>
+            <m:ctrlPr>
+              <w:rPr>
+                <w:rFonts w:ascii="Cambria Math" w:eastAsiaTheme="minorEastAsia" w:hAnsi="Cambria Math"/>
+                <w:i/>
+              </w:rPr>
+            </m:ctrlPr>
+          </m:fPr>
+          <m:num>
+            <m:sSup>
+              <m:sSupPr>
+                <m:ctrlPr>
+                  <w:rPr>
+                    <w:rFonts w:ascii="Cambria Math" w:eastAsiaTheme="minorEastAsia" w:hAnsi="Cambria Math"/>
+                    <w:i/>
+                  </w:rPr>
+                </m:ctrlPr>
+              </m:sSupPr>
+              <m:e>
+                <m:d>
+                  <m:dPr>
+                    <m:ctrlPr>
+                      <w:rPr>
+                        <w:rFonts w:ascii="Cambria Math" w:eastAsiaTheme="minorEastAsia" w:hAnsi="Cambria Math"/>
+                        <w:i/>
+                      </w:rPr>
+                    </m:ctrlPr>
+                  </m:dPr>
+                  <m:e>
+                    <m:r>
+                      <w:rPr>
+                        <w:rFonts w:ascii="Cambria Math" w:eastAsiaTheme="minorEastAsia" w:hAnsi="Cambria Math"/>
+                      </w:rPr>
+                      <m:t>n+2</m:t>
+                    </m:r>
+                  </m:e>
+                </m:d>
+              </m:e>
+              <m:sup>
+                <m:r>
+                  <w:rPr>
+                    <w:rFonts w:ascii="Cambria Math" w:eastAsiaTheme="minorEastAsia" w:hAnsi="Cambria Math"/>
+                  </w:rPr>
+                  <m:t>2</m:t>
+                </m:r>
+              </m:sup>
+            </m:sSup>
+            <m:sSup>
+              <m:sSupPr>
+                <m:ctrlPr>
+                  <w:rPr>
+                    <w:rFonts w:ascii="Cambria Math" w:eastAsiaTheme="minorEastAsia" w:hAnsi="Cambria Math"/>
+                    <w:i/>
+                  </w:rPr>
+                </m:ctrlPr>
+              </m:sSupPr>
+              <m:e>
+                <m:d>
+                  <m:dPr>
+                    <m:ctrlPr>
+                      <w:rPr>
+                        <w:rFonts w:ascii="Cambria Math" w:eastAsiaTheme="minorEastAsia" w:hAnsi="Cambria Math"/>
+                        <w:i/>
+                      </w:rPr>
+                    </m:ctrlPr>
+                  </m:dPr>
+                  <m:e>
+                    <m:r>
+                      <w:rPr>
+                        <w:rFonts w:ascii="Cambria Math" w:eastAsiaTheme="minorEastAsia" w:hAnsi="Cambria Math"/>
+                      </w:rPr>
+                      <m:t>n+3</m:t>
+                    </m:r>
+                  </m:e>
+                </m:d>
+              </m:e>
+              <m:sup>
+                <m:r>
+                  <w:rPr>
+                    <w:rFonts w:ascii="Cambria Math" w:eastAsiaTheme="minorEastAsia" w:hAnsi="Cambria Math"/>
+                  </w:rPr>
+                  <m:t>2</m:t>
+                </m:r>
+              </m:sup>
+            </m:sSup>
+          </m:num>
+          <m:den>
+            <m:r>
+              <w:rPr>
+                <w:rFonts w:ascii="Cambria Math" w:eastAsiaTheme="minorEastAsia" w:hAnsi="Cambria Math"/>
+              </w:rPr>
+              <m:t>4</m:t>
+            </m:r>
+          </m:den>
+        </m:f>
+      </m:oMath>
+      <w:r>
+        <w:rPr>
+          <w:rFonts w:eastAsiaTheme="minorEastAsia"/>
+        </w:rPr>
+        <w:t xml:space="preserve"> is even.</w:t>
+      </w:r>
+    </w:p>
+    <w:p>
+      <w:pPr>
+        <w:pStyle w:val="ListParagraph"/>
+        <w:numPr>
+          <w:ilvl w:val="1"/>
+          <w:numId w:val="1"/>
+        </w:numPr>
+        <w:rPr>
+          <w:rFonts w:eastAsiaTheme="minorEastAsia"/>
+        </w:rPr>
+      </w:pPr>
+      <w:r>
+        <w:rPr>
+          <w:rFonts w:eastAsiaTheme="minorEastAsia"/>
+        </w:rPr>
+        <w:t xml:space="preserve">Assume that </w:t>
+      </w:r>
+      <m:oMath>
+        <m:f>
+          <m:fPr>
+            <m:ctrlPr>
+              <w:rPr>
+                <w:rFonts w:ascii="Cambria Math" w:eastAsiaTheme="minorEastAsia" w:hAnsi="Cambria Math"/>
+                <w:i/>
+              </w:rPr>
+            </m:ctrlPr>
+          </m:fPr>
+          <m:num>
+            <m:sSup>
+              <m:sSupPr>
+                <m:ctrlPr>
+                  <w:rPr>
+                    <w:rFonts w:ascii="Cambria Math" w:eastAsiaTheme="minorEastAsia" w:hAnsi="Cambria Math"/>
+                    <w:i/>
+                  </w:rPr>
+                </m:ctrlPr>
+              </m:sSupPr>
+              <m:e>
+                <m:d>
+                  <m:dPr>
+                    <m:ctrlPr>
+                      <w:rPr>
+                        <w:rFonts w:ascii="Cambria Math" w:eastAsiaTheme="minorEastAsia" w:hAnsi="Cambria Math"/>
+                        <w:i/>
+                      </w:rPr>
+                    </m:ctrlPr>
+                  </m:dPr>
+                  <m:e>
+                    <m:r>
+                      <w:rPr>
+                        <w:rFonts w:ascii="Cambria Math" w:eastAsiaTheme="minorEastAsia" w:hAnsi="Cambria Math"/>
+                      </w:rPr>
+                      <m:t>n+1</m:t>
+                    </m:r>
+                  </m:e>
+                </m:d>
+              </m:e>
+              <m:sup>
+                <m:r>
+                  <w:rPr>
+                    <w:rFonts w:ascii="Cambria Math" w:eastAsiaTheme="minorEastAsia" w:hAnsi="Cambria Math"/>
+                  </w:rPr>
+                  <m:t>2</m:t>
+                </m:r>
+              </m:sup>
+            </m:sSup>
+            <m:sSup>
+              <m:sSupPr>
+                <m:ctrlPr>
+                  <w:rPr>
+                    <w:rFonts w:ascii="Cambria Math" w:eastAsiaTheme="minorEastAsia" w:hAnsi="Cambria Math"/>
+                    <w:i/>
+                  </w:rPr>
+                </m:ctrlPr>
+              </m:sSupPr>
+              <m:e>
+                <m:d>
+                  <m:dPr>
+                    <m:ctrlPr>
+                      <w:rPr>
+                        <w:rFonts w:ascii="Cambria Math" w:eastAsiaTheme="minorEastAsia" w:hAnsi="Cambria Math"/>
+                        <w:i/>
+                      </w:rPr>
+                    </m:ctrlPr>
+                  </m:dPr>
+                  <m:e>
+                    <m:r>
+                      <w:rPr>
+                        <w:rFonts w:ascii="Cambria Math" w:eastAsiaTheme="minorEastAsia" w:hAnsi="Cambria Math"/>
+                      </w:rPr>
+                      <m:t>n+2</m:t>
+                    </m:r>
+                  </m:e>
+                </m:d>
+              </m:e>
+              <m:sup>
+                <m:r>
+                  <w:rPr>
+                    <w:rFonts w:ascii="Cambria Math" w:eastAsiaTheme="minorEastAsia" w:hAnsi="Cambria Math"/>
+                  </w:rPr>
+                  <m:t>2</m:t>
+                </m:r>
+              </m:sup>
+            </m:sSup>
+          </m:num>
+          <m:den>
+            <m:r>
+              <w:rPr>
+                <w:rFonts w:ascii="Cambria Math" w:eastAsiaTheme="minorEastAsia" w:hAnsi="Cambria Math"/>
+              </w:rPr>
+              <m:t>4</m:t>
+            </m:r>
+          </m:den>
+        </m:f>
+      </m:oMath>
+      <w:r>
+        <w:rPr>
+          <w:rFonts w:eastAsiaTheme="minorEastAsia"/>
+        </w:rPr>
+        <w:t xml:space="preserve"> is even. Then </w:t>
+      </w:r>
+      <m:oMath>
+        <m:r>
+          <w:rPr>
+            <w:rFonts w:ascii="Cambria Math" w:eastAsiaTheme="minorEastAsia" w:hAnsi="Cambria Math"/>
+          </w:rPr>
+          <m:t>n=2</m:t>
+        </m:r>
+      </m:oMath>
+      <w:r>
+        <w:rPr>
+          <w:rFonts w:eastAsiaTheme="minorEastAsia"/>
+        </w:rPr>
+        <w:t xml:space="preserve"> and</w:t>
+      </w:r>
+      <m:oMath>
+        <m:r>
+          <w:rPr>
+            <w:rFonts w:ascii="Cambria Math" w:eastAsiaTheme="minorEastAsia" w:hAnsi="Cambria Math"/>
+          </w:rPr>
+          <m:t xml:space="preserve"> </m:t>
+        </m:r>
+        <m:f>
+          <m:fPr>
+            <m:ctrlPr>
+              <w:rPr>
+                <w:rFonts w:ascii="Cambria Math" w:eastAsiaTheme="minorEastAsia" w:hAnsi="Cambria Math"/>
+                <w:i/>
+              </w:rPr>
+            </m:ctrlPr>
+          </m:fPr>
+          <m:num>
+            <m:sSup>
+              <m:sSupPr>
+                <m:ctrlPr>
+                  <w:rPr>
+                    <w:rFonts w:ascii="Cambria Math" w:eastAsiaTheme="minorEastAsia" w:hAnsi="Cambria Math"/>
+                    <w:i/>
+                  </w:rPr>
+                </m:ctrlPr>
+              </m:sSupPr>
+              <m:e>
+                <m:d>
+                  <m:dPr>
+                    <m:ctrlPr>
+                      <w:rPr>
+                        <w:rFonts w:ascii="Cambria Math" w:eastAsiaTheme="minorEastAsia" w:hAnsi="Cambria Math"/>
+                        <w:i/>
+                      </w:rPr>
+                    </m:ctrlPr>
+                  </m:dPr>
+                  <m:e>
+                    <m:r>
+                      <w:rPr>
+                        <w:rFonts w:ascii="Cambria Math" w:eastAsiaTheme="minorEastAsia" w:hAnsi="Cambria Math"/>
+                      </w:rPr>
+                      <m:t>n+2</m:t>
+                    </m:r>
+                  </m:e>
+                </m:d>
+              </m:e>
+              <m:sup>
+                <m:r>
+                  <w:rPr>
+                    <w:rFonts w:ascii="Cambria Math" w:eastAsiaTheme="minorEastAsia" w:hAnsi="Cambria Math"/>
+                  </w:rPr>
+                  <m:t>2</m:t>
+                </m:r>
+              </m:sup>
+            </m:sSup>
+            <m:sSup>
+              <m:sSupPr>
+                <m:ctrlPr>
+                  <w:rPr>
+                    <w:rFonts w:ascii="Cambria Math" w:eastAsiaTheme="minorEastAsia" w:hAnsi="Cambria Math"/>
+                    <w:i/>
+                  </w:rPr>
+                </m:ctrlPr>
+              </m:sSupPr>
+              <m:e>
+                <m:d>
+                  <m:dPr>
+                    <m:ctrlPr>
+                      <w:rPr>
+                        <w:rFonts w:ascii="Cambria Math" w:eastAsiaTheme="minorEastAsia" w:hAnsi="Cambria Math"/>
+                        <w:i/>
+                      </w:rPr>
+                    </m:ctrlPr>
+                  </m:dPr>
+                  <m:e>
+                    <m:r>
+                      <w:rPr>
+                        <w:rFonts w:ascii="Cambria Math" w:eastAsiaTheme="minorEastAsia" w:hAnsi="Cambria Math"/>
+                      </w:rPr>
+                      <m:t>n+3</m:t>
+                    </m:r>
+                  </m:e>
+                </m:d>
+              </m:e>
+              <m:sup>
+                <m:r>
+                  <w:rPr>
+                    <w:rFonts w:ascii="Cambria Math" w:eastAsiaTheme="minorEastAsia" w:hAnsi="Cambria Math"/>
+                  </w:rPr>
+                  <m:t>2</m:t>
+                </m:r>
+              </m:sup>
+            </m:sSup>
+          </m:num>
+          <m:den>
+            <m:r>
+              <w:rPr>
+                <w:rFonts w:ascii="Cambria Math" w:eastAsiaTheme="minorEastAsia" w:hAnsi="Cambria Math"/>
+              </w:rPr>
+              <m:t>4</m:t>
+            </m:r>
+          </m:den>
+        </m:f>
+        <m:r>
+          <w:rPr>
+            <w:rFonts w:ascii="Cambria Math" w:eastAsiaTheme="minorEastAsia" w:hAnsi="Cambria Math"/>
+          </w:rPr>
+          <m:t>=</m:t>
+        </m:r>
+        <m:f>
+          <m:fPr>
+            <m:ctrlPr>
+              <w:rPr>
+                <w:rFonts w:ascii="Cambria Math" w:eastAsiaTheme="minorEastAsia" w:hAnsi="Cambria Math"/>
+                <w:i/>
+              </w:rPr>
+            </m:ctrlPr>
+          </m:fPr>
+          <m:num>
+            <m:r>
+              <w:rPr>
+                <w:rFonts w:ascii="Cambria Math" w:eastAsiaTheme="minorEastAsia" w:hAnsi="Cambria Math"/>
+              </w:rPr>
+              <m:t>16∙25</m:t>
+            </m:r>
+          </m:num>
+          <m:den>
+            <m:r>
+              <w:rPr>
+                <w:rFonts w:ascii="Cambria Math" w:eastAsiaTheme="minorEastAsia" w:hAnsi="Cambria Math"/>
+              </w:rPr>
+              <m:t>4</m:t>
+            </m:r>
+          </m:den>
+        </m:f>
+        <m:r>
+          <w:rPr>
+            <w:rFonts w:ascii="Cambria Math" w:eastAsiaTheme="minorEastAsia" w:hAnsi="Cambria Math"/>
+          </w:rPr>
+          <m:t>=100</m:t>
+        </m:r>
+      </m:oMath>
+      <w:r>
+        <w:rPr>
+          <w:rFonts w:eastAsiaTheme="minorEastAsia"/>
+        </w:rPr>
+        <w:t>, which is even.</w:t>
+      </w:r>
+    </w:p>
+    <w:p>
+      <w:pPr>
+        <w:pStyle w:val="ListParagraph"/>
+        <w:rPr>
+          <w:rFonts w:eastAsiaTheme="minorEastAsia"/>
+        </w:rPr>
+      </w:pPr>
+    </w:p>
+    <w:p>
+      <w:pPr>
+        <w:pStyle w:val="ListParagraph"/>
+        <w:numPr>
+          <w:ilvl w:val="0"/>
+          <w:numId w:val="1"/>
+        </w:numPr>
+        <w:rPr>
+          <w:rFonts w:eastAsiaTheme="minorEastAsia"/>
+        </w:rPr>
+      </w:pPr>
+      <w:r>
+        <w:rPr>
+          <w:rFonts w:eastAsiaTheme="minorEastAsia"/>
+        </w:rPr>
+        <w:t xml:space="preserve">Let </w:t>
+      </w:r>
+      <m:oMath>
+        <m:r>
+          <w:rPr>
+            <w:rFonts w:ascii="Cambria Math" w:eastAsiaTheme="minorEastAsia" w:hAnsi="Cambria Math"/>
+          </w:rPr>
+          <m:t>S={1, 5, 9}</m:t>
+        </m:r>
+      </m:oMath>
+      <w:r>
+        <w:rPr>
+          <w:rFonts w:eastAsiaTheme="minorEastAsia"/>
+        </w:rPr>
+        <w:t xml:space="preserve">. Prove that if </w:t>
+      </w:r>
+      <m:oMath>
+        <m:r>
+          <w:rPr>
+            <w:rFonts w:ascii="Cambria Math" w:eastAsiaTheme="minorEastAsia" w:hAnsi="Cambria Math"/>
+          </w:rPr>
+          <m:t>n∈S</m:t>
+        </m:r>
+      </m:oMath>
+      <w:r>
+        <w:rPr>
+          <w:rFonts w:eastAsiaTheme="minorEastAsia"/>
+        </w:rPr>
+        <w:t xml:space="preserve"> and </w:t>
+      </w:r>
+      <m:oMath>
+        <m:f>
+          <m:fPr>
+            <m:ctrlPr>
+              <w:rPr>
+                <w:rFonts w:ascii="Cambria Math" w:eastAsiaTheme="minorEastAsia" w:hAnsi="Cambria Math"/>
+                <w:i/>
+              </w:rPr>
+            </m:ctrlPr>
+          </m:fPr>
+          <m:num>
+            <m:sSup>
+              <m:sSupPr>
+                <m:ctrlPr>
+                  <w:rPr>
+                    <w:rFonts w:ascii="Cambria Math" w:eastAsiaTheme="minorEastAsia" w:hAnsi="Cambria Math"/>
+                    <w:i/>
+                  </w:rPr>
+                </m:ctrlPr>
+              </m:sSupPr>
+              <m:e>
+                <m:r>
+                  <w:rPr>
+                    <w:rFonts w:ascii="Cambria Math" w:eastAsiaTheme="minorEastAsia" w:hAnsi="Cambria Math"/>
+                  </w:rPr>
+                  <m:t>n</m:t>
+                </m:r>
+              </m:e>
+              <m:sup>
+                <m:r>
+                  <w:rPr>
+                    <w:rFonts w:ascii="Cambria Math" w:eastAsiaTheme="minorEastAsia" w:hAnsi="Cambria Math"/>
+                  </w:rPr>
+                  <m:t>2</m:t>
+                </m:r>
+              </m:sup>
+            </m:sSup>
+            <m:r>
+              <w:rPr>
+                <w:rFonts w:ascii="Cambria Math" w:eastAsiaTheme="minorEastAsia" w:hAnsi="Cambria Math"/>
+              </w:rPr>
+              <m:t>+n-6</m:t>
+            </m:r>
+          </m:num>
+          <m:den>
+            <m:r>
+              <w:rPr>
+                <w:rFonts w:ascii="Cambria Math" w:eastAsiaTheme="minorEastAsia" w:hAnsi="Cambria Math"/>
+              </w:rPr>
+              <m:t>2</m:t>
+            </m:r>
+          </m:den>
+        </m:f>
+      </m:oMath>
+      <w:r>
+        <w:rPr>
+          <w:rFonts w:eastAsiaTheme="minorEastAsia"/>
+        </w:rPr>
+        <w:t xml:space="preserve"> is odd, then </w:t>
+      </w:r>
+      <m:oMath>
+        <m:f>
+          <m:fPr>
+            <m:ctrlPr>
+              <w:rPr>
+                <w:rFonts w:ascii="Cambria Math" w:eastAsiaTheme="minorEastAsia" w:hAnsi="Cambria Math"/>
+                <w:i/>
+              </w:rPr>
+            </m:ctrlPr>
+          </m:fPr>
+          <m:num>
+            <m:r>
+              <w:rPr>
+                <w:rFonts w:ascii="Cambria Math" w:eastAsiaTheme="minorEastAsia" w:hAnsi="Cambria Math"/>
+              </w:rPr>
+              <m:t>2</m:t>
+            </m:r>
+            <m:sSup>
+              <m:sSupPr>
+                <m:ctrlPr>
+                  <w:rPr>
+                    <w:rFonts w:ascii="Cambria Math" w:eastAsiaTheme="minorEastAsia" w:hAnsi="Cambria Math"/>
+                    <w:i/>
+                  </w:rPr>
+                </m:ctrlPr>
+              </m:sSupPr>
+              <m:e>
+                <m:r>
+                  <w:rPr>
+                    <w:rFonts w:ascii="Cambria Math" w:eastAsiaTheme="minorEastAsia" w:hAnsi="Cambria Math"/>
+                  </w:rPr>
+                  <m:t>n</m:t>
+                </m:r>
+              </m:e>
+              <m:sup>
+                <m:r>
+                  <w:rPr>
+                    <w:rFonts w:ascii="Cambria Math" w:eastAsiaTheme="minorEastAsia" w:hAnsi="Cambria Math"/>
+                  </w:rPr>
+                  <m:t>3</m:t>
+                </m:r>
+              </m:sup>
+            </m:sSup>
+            <m:r>
+              <w:rPr>
+                <w:rFonts w:ascii="Cambria Math" w:eastAsiaTheme="minorEastAsia" w:hAnsi="Cambria Math"/>
+              </w:rPr>
+              <m:t>+3</m:t>
+            </m:r>
+            <m:sSup>
+              <m:sSupPr>
+                <m:ctrlPr>
+                  <w:rPr>
+                    <w:rFonts w:ascii="Cambria Math" w:eastAsiaTheme="minorEastAsia" w:hAnsi="Cambria Math"/>
+                    <w:i/>
+                  </w:rPr>
+                </m:ctrlPr>
+              </m:sSupPr>
+              <m:e>
+                <m:r>
+                  <w:rPr>
+                    <w:rFonts w:ascii="Cambria Math" w:eastAsiaTheme="minorEastAsia" w:hAnsi="Cambria Math"/>
+                  </w:rPr>
+                  <m:t>n</m:t>
+                </m:r>
+              </m:e>
+              <m:sup>
+                <m:r>
+                  <w:rPr>
+                    <w:rFonts w:ascii="Cambria Math" w:eastAsiaTheme="minorEastAsia" w:hAnsi="Cambria Math"/>
+                  </w:rPr>
+                  <m:t>2</m:t>
+                </m:r>
+              </m:sup>
+            </m:sSup>
+            <m:r>
+              <w:rPr>
+                <w:rFonts w:ascii="Cambria Math" w:eastAsiaTheme="minorEastAsia" w:hAnsi="Cambria Math"/>
+              </w:rPr>
+              <m:t>+n</m:t>
+            </m:r>
+          </m:num>
+          <m:den>
+            <m:r>
+              <w:rPr>
+                <w:rFonts w:ascii="Cambria Math" w:eastAsiaTheme="minorEastAsia" w:hAnsi="Cambria Math"/>
+              </w:rPr>
+              <m:t>6</m:t>
+            </m:r>
+          </m:den>
+        </m:f>
+      </m:oMath>
+      <w:r>
+        <w:rPr>
+          <w:rFonts w:eastAsiaTheme="minorEastAsia"/>
+        </w:rPr>
+        <w:t xml:space="preserve"> is even.</w:t>
+      </w:r>
+    </w:p>
+    <w:p>
+      <w:pPr>
+        <w:pStyle w:val="ListParagraph"/>
+        <w:numPr>
+          <w:ilvl w:val="1"/>
+          <w:numId w:val="1"/>
+        </w:numPr>
+        <w:rPr>
+          <w:rFonts w:eastAsiaTheme="minorEastAsia"/>
+        </w:rPr>
+      </w:pPr>
+      <w:r>
+        <w:rPr>
+          <w:rFonts w:eastAsiaTheme="minorEastAsia"/>
+        </w:rPr>
+        <w:t xml:space="preserve">Assume </w:t>
+      </w:r>
+      <m:oMath>
+        <m:r>
+          <w:rPr>
+            <w:rFonts w:ascii="Cambria Math" w:eastAsiaTheme="minorEastAsia" w:hAnsi="Cambria Math"/>
+          </w:rPr>
+          <m:t>n∈S</m:t>
+        </m:r>
+      </m:oMath>
+      <w:r>
+        <w:rPr>
+          <w:rFonts w:eastAsiaTheme="minorEastAsia"/>
+        </w:rPr>
+        <w:t xml:space="preserve"> and </w:t>
+      </w:r>
+      <m:oMath>
+        <m:f>
+          <m:fPr>
+            <m:ctrlPr>
+              <w:rPr>
+                <w:rFonts w:ascii="Cambria Math" w:eastAsiaTheme="minorEastAsia" w:hAnsi="Cambria Math"/>
+                <w:i/>
+              </w:rPr>
+            </m:ctrlPr>
+          </m:fPr>
+          <m:num>
+            <m:sSup>
+              <m:sSupPr>
+                <m:ctrlPr>
+                  <w:rPr>
+                    <w:rFonts w:ascii="Cambria Math" w:eastAsiaTheme="minorEastAsia" w:hAnsi="Cambria Math"/>
+                    <w:i/>
+                  </w:rPr>
+                </m:ctrlPr>
+              </m:sSupPr>
+              <m:e>
+                <m:r>
+                  <w:rPr>
+                    <w:rFonts w:ascii="Cambria Math" w:eastAsiaTheme="minorEastAsia" w:hAnsi="Cambria Math"/>
+                  </w:rPr>
+                  <m:t>n</m:t>
+                </m:r>
+              </m:e>
+              <m:sup>
+                <m:r>
+                  <w:rPr>
+                    <w:rFonts w:ascii="Cambria Math" w:eastAsiaTheme="minorEastAsia" w:hAnsi="Cambria Math"/>
+                  </w:rPr>
+                  <m:t>2</m:t>
+                </m:r>
+              </m:sup>
+            </m:sSup>
+            <m:r>
+              <w:rPr>
+                <w:rFonts w:ascii="Cambria Math" w:eastAsiaTheme="minorEastAsia" w:hAnsi="Cambria Math"/>
+              </w:rPr>
+              <m:t>+n-6</m:t>
+            </m:r>
+          </m:num>
+          <m:den>
+            <m:r>
+              <w:rPr>
+                <w:rFonts w:ascii="Cambria Math" w:eastAsiaTheme="minorEastAsia" w:hAnsi="Cambria Math"/>
+              </w:rPr>
+              <m:t>2</m:t>
+            </m:r>
+          </m:den>
+        </m:f>
+      </m:oMath>
+      <w:r>
+        <w:rPr>
+          <w:rFonts w:eastAsiaTheme="minorEastAsia"/>
+        </w:rPr>
+        <w:t xml:space="preserve"> is odd. Then </w:t>
+      </w:r>
+      <m:oMath>
+        <m:r>
+          <w:rPr>
+            <w:rFonts w:ascii="Cambria Math" w:eastAsiaTheme="minorEastAsia" w:hAnsi="Cambria Math"/>
+          </w:rPr>
+          <m:t>n=9</m:t>
+        </m:r>
+      </m:oMath>
+      <w:r>
+        <w:rPr>
+          <w:rFonts w:eastAsiaTheme="minorEastAsia"/>
+        </w:rPr>
+        <w:t xml:space="preserve"> and </w:t>
+      </w:r>
+      <m:oMath>
+        <m:f>
+          <m:fPr>
+            <m:ctrlPr>
+              <w:rPr>
+                <w:rFonts w:ascii="Cambria Math" w:eastAsiaTheme="minorEastAsia" w:hAnsi="Cambria Math"/>
+                <w:i/>
+              </w:rPr>
+            </m:ctrlPr>
+          </m:fPr>
+          <m:num>
+            <m:r>
+              <w:rPr>
+                <w:rFonts w:ascii="Cambria Math" w:eastAsiaTheme="minorEastAsia" w:hAnsi="Cambria Math"/>
+              </w:rPr>
+              <m:t>2</m:t>
+            </m:r>
+            <m:sSup>
+              <m:sSupPr>
+                <m:ctrlPr>
+                  <w:rPr>
+                    <w:rFonts w:ascii="Cambria Math" w:eastAsiaTheme="minorEastAsia" w:hAnsi="Cambria Math"/>
+                    <w:i/>
+                  </w:rPr>
+                </m:ctrlPr>
+              </m:sSupPr>
+              <m:e>
+                <m:r>
+                  <w:rPr>
+                    <w:rFonts w:ascii="Cambria Math" w:eastAsiaTheme="minorEastAsia" w:hAnsi="Cambria Math"/>
+                  </w:rPr>
+                  <m:t>n</m:t>
+                </m:r>
+              </m:e>
+              <m:sup>
+                <m:r>
+                  <w:rPr>
+                    <w:rFonts w:ascii="Cambria Math" w:eastAsiaTheme="minorEastAsia" w:hAnsi="Cambria Math"/>
+                  </w:rPr>
+                  <m:t>3</m:t>
+                </m:r>
+              </m:sup>
+            </m:sSup>
+            <m:r>
+              <w:rPr>
+                <w:rFonts w:ascii="Cambria Math" w:eastAsiaTheme="minorEastAsia" w:hAnsi="Cambria Math"/>
+              </w:rPr>
+              <m:t>+3</m:t>
+            </m:r>
+            <m:sSup>
+              <m:sSupPr>
+                <m:ctrlPr>
+                  <w:rPr>
+                    <w:rFonts w:ascii="Cambria Math" w:eastAsiaTheme="minorEastAsia" w:hAnsi="Cambria Math"/>
+                    <w:i/>
+                  </w:rPr>
+                </m:ctrlPr>
+              </m:sSupPr>
+              <m:e>
+                <m:r>
+                  <w:rPr>
+                    <w:rFonts w:ascii="Cambria Math" w:eastAsiaTheme="minorEastAsia" w:hAnsi="Cambria Math"/>
+                  </w:rPr>
+                  <m:t>n</m:t>
+                </m:r>
+              </m:e>
+              <m:sup>
+                <m:r>
+                  <w:rPr>
+                    <w:rFonts w:ascii="Cambria Math" w:eastAsiaTheme="minorEastAsia" w:hAnsi="Cambria Math"/>
+                  </w:rPr>
+                  <m:t>2</m:t>
+                </m:r>
+              </m:sup>
+            </m:sSup>
+            <m:r>
+              <w:rPr>
+                <w:rFonts w:ascii="Cambria Math" w:eastAsiaTheme="minorEastAsia" w:hAnsi="Cambria Math"/>
+              </w:rPr>
+              <m:t>+n</m:t>
+            </m:r>
+          </m:num>
+          <m:den>
+            <m:r>
+              <w:rPr>
+                <w:rFonts w:ascii="Cambria Math" w:eastAsiaTheme="minorEastAsia" w:hAnsi="Cambria Math"/>
+              </w:rPr>
+              <m:t>6</m:t>
+            </m:r>
+          </m:den>
+        </m:f>
+        <m:r>
+          <w:rPr>
+            <w:rFonts w:ascii="Cambria Math" w:eastAsiaTheme="minorEastAsia" w:hAnsi="Cambria Math"/>
+          </w:rPr>
+          <m:t>=</m:t>
+        </m:r>
+        <m:f>
+          <m:fPr>
+            <m:ctrlPr>
+              <w:rPr>
+                <w:rFonts w:ascii="Cambria Math" w:eastAsiaTheme="minorEastAsia" w:hAnsi="Cambria Math"/>
+                <w:i/>
+              </w:rPr>
+            </m:ctrlPr>
+          </m:fPr>
+          <m:num>
+            <m:r>
+              <w:rPr>
+                <w:rFonts w:ascii="Cambria Math" w:eastAsiaTheme="minorEastAsia" w:hAnsi="Cambria Math"/>
+              </w:rPr>
+              <m:t>2∙</m:t>
+            </m:r>
+            <m:sSup>
+              <m:sSupPr>
+                <m:ctrlPr>
+                  <w:rPr>
+                    <w:rFonts w:ascii="Cambria Math" w:eastAsiaTheme="minorEastAsia" w:hAnsi="Cambria Math"/>
+                    <w:i/>
+                  </w:rPr>
+                </m:ctrlPr>
+              </m:sSupPr>
+              <m:e>
+                <m:r>
+                  <w:rPr>
+                    <w:rFonts w:ascii="Cambria Math" w:eastAsiaTheme="minorEastAsia" w:hAnsi="Cambria Math"/>
+                  </w:rPr>
+                  <m:t>9</m:t>
+                </m:r>
+              </m:e>
+              <m:sup>
+                <m:r>
+                  <w:rPr>
+                    <w:rFonts w:ascii="Cambria Math" w:eastAsiaTheme="minorEastAsia" w:hAnsi="Cambria Math"/>
+                  </w:rPr>
+                  <m:t>3</m:t>
+                </m:r>
+              </m:sup>
+            </m:sSup>
+            <m:r>
+              <w:rPr>
+                <w:rFonts w:ascii="Cambria Math" w:eastAsiaTheme="minorEastAsia" w:hAnsi="Cambria Math"/>
+              </w:rPr>
+              <m:t>+3∙</m:t>
+            </m:r>
+            <m:sSup>
+              <m:sSupPr>
+                <m:ctrlPr>
+                  <w:rPr>
+                    <w:rFonts w:ascii="Cambria Math" w:eastAsiaTheme="minorEastAsia" w:hAnsi="Cambria Math"/>
+                    <w:i/>
+                  </w:rPr>
+                </m:ctrlPr>
+              </m:sSupPr>
+              <m:e>
+                <m:r>
+                  <w:rPr>
+                    <w:rFonts w:ascii="Cambria Math" w:eastAsiaTheme="minorEastAsia" w:hAnsi="Cambria Math"/>
+                  </w:rPr>
+                  <m:t>9</m:t>
+                </m:r>
+              </m:e>
+              <m:sup>
+                <m:r>
+                  <w:rPr>
+                    <w:rFonts w:ascii="Cambria Math" w:eastAsiaTheme="minorEastAsia" w:hAnsi="Cambria Math"/>
+                  </w:rPr>
+                  <m:t>2</m:t>
+                </m:r>
+              </m:sup>
+            </m:sSup>
+            <m:r>
+              <w:rPr>
+                <w:rFonts w:ascii="Cambria Math" w:eastAsiaTheme="minorEastAsia" w:hAnsi="Cambria Math"/>
+              </w:rPr>
+              <m:t>+9</m:t>
+            </m:r>
+          </m:num>
+          <m:den>
+            <m:r>
+              <w:rPr>
+                <w:rFonts w:ascii="Cambria Math" w:eastAsiaTheme="minorEastAsia" w:hAnsi="Cambria Math"/>
+              </w:rPr>
+              <m:t>6</m:t>
+            </m:r>
+          </m:den>
+        </m:f>
+        <m:r>
+          <w:rPr>
+            <w:rFonts w:ascii="Cambria Math" w:eastAsiaTheme="minorEastAsia" w:hAnsi="Cambria Math"/>
+          </w:rPr>
+          <m:t>=</m:t>
+        </m:r>
+        <m:f>
+          <m:fPr>
+            <m:ctrlPr>
+              <w:rPr>
+                <w:rFonts w:ascii="Cambria Math" w:eastAsiaTheme="minorEastAsia" w:hAnsi="Cambria Math"/>
+                <w:i/>
+              </w:rPr>
+            </m:ctrlPr>
+          </m:fPr>
+          <m:num>
+            <m:r>
+              <w:rPr>
+                <w:rFonts w:ascii="Cambria Math" w:eastAsiaTheme="minorEastAsia" w:hAnsi="Cambria Math"/>
+              </w:rPr>
+              <m:t>1710</m:t>
+            </m:r>
+          </m:num>
+          <m:den>
+            <m:r>
+              <w:rPr>
+                <w:rFonts w:ascii="Cambria Math" w:eastAsiaTheme="minorEastAsia" w:hAnsi="Cambria Math"/>
+              </w:rPr>
+              <m:t>6</m:t>
+            </m:r>
+          </m:den>
+        </m:f>
+        <m:r>
+          <w:rPr>
+            <w:rFonts w:ascii="Cambria Math" w:eastAsiaTheme="minorEastAsia" w:hAnsi="Cambria Math"/>
+          </w:rPr>
+          <m:t>=</m:t>
+        </m:r>
+        <m:r>
+          <w:rPr>
+            <w:rFonts w:ascii="Cambria Math" w:eastAsiaTheme="minorEastAsia" w:hAnsi="Cambria Math"/>
+          </w:rPr>
+          <m:t>285</m:t>
+        </m:r>
+      </m:oMath>
+      <w:r>
+        <w:rPr>
+          <w:rFonts w:eastAsiaTheme="minorEastAsia"/>
+        </w:rPr>
+        <w:t xml:space="preserve">. </w:t>
+      </w:r>
+      <w:r>
+        <w:rPr>
+          <w:rFonts w:eastAsiaTheme="minorEastAsia"/>
+        </w:rPr>
+        <w:t>Thus the statement is false!</w:t>
+      </w:r>
+    </w:p>
+    <w:p>
+      <w:pPr>
+        <w:pStyle w:val="ListParagraph"/>
+        <w:rPr>
+          <w:rFonts w:eastAsiaTheme="minorEastAsia"/>
+        </w:rPr>
+      </w:pPr>
+    </w:p>
+    <w:p>
+      <w:pPr>
+        <w:pStyle w:val="ListParagraph"/>
+        <w:numPr>
+          <w:ilvl w:val="0"/>
+          <w:numId w:val="1"/>
+        </w:numPr>
+        <w:rPr>
+          <w:rFonts w:eastAsiaTheme="minorEastAsia"/>
+        </w:rPr>
+      </w:pPr>
+      <w:r>
+        <w:rPr>
+          <w:rFonts w:eastAsiaTheme="minorEastAsia"/>
+        </w:rPr>
+        <w:t xml:space="preserve">Let </w:t>
+      </w:r>
+      <m:oMath>
+        <m:r>
+          <w:rPr>
+            <w:rFonts w:ascii="Cambria Math" w:eastAsiaTheme="minorEastAsia" w:hAnsi="Cambria Math"/>
+          </w:rPr>
+          <m:t>A=</m:t>
+        </m:r>
+        <m:d>
+          <m:dPr>
+            <m:begChr m:val="{"/>
+            <m:endChr m:val="}"/>
+            <m:ctrlPr>
+              <w:rPr>
+                <w:rFonts w:ascii="Cambria Math" w:eastAsiaTheme="minorEastAsia" w:hAnsi="Cambria Math"/>
+                <w:i/>
+              </w:rPr>
+            </m:ctrlPr>
+          </m:dPr>
+          <m:e>
+            <m:r>
+              <w:rPr>
+                <w:rFonts w:ascii="Cambria Math" w:eastAsiaTheme="minorEastAsia" w:hAnsi="Cambria Math"/>
+              </w:rPr>
+              <m:t>n</m:t>
+            </m:r>
+            <m:r>
+              <m:rPr>
+                <m:scr m:val="double-struck"/>
+              </m:rPr>
+              <w:rPr>
+                <w:rFonts w:ascii="Cambria Math" w:eastAsiaTheme="minorEastAsia" w:hAnsi="Cambria Math"/>
+              </w:rPr>
+              <m:t>∈Z :</m:t>
+            </m:r>
+            <m:r>
+              <w:rPr>
+                <w:rFonts w:ascii="Cambria Math" w:eastAsiaTheme="minorEastAsia" w:hAnsi="Cambria Math"/>
+              </w:rPr>
+              <m:t>n&gt;2 and n is odd</m:t>
+            </m:r>
+          </m:e>
+        </m:d>
+      </m:oMath>
+      <w:r>
+        <w:rPr>
+          <w:rFonts w:eastAsiaTheme="minorEastAsia"/>
+        </w:rPr>
+        <w:t xml:space="preserve"> and </w:t>
+      </w:r>
+      <m:oMath>
+        <m:r>
+          <w:rPr>
+            <w:rFonts w:ascii="Cambria Math" w:eastAsiaTheme="minorEastAsia" w:hAnsi="Cambria Math"/>
+          </w:rPr>
+          <m:t>B=</m:t>
+        </m:r>
+        <m:d>
+          <m:dPr>
+            <m:begChr m:val="{"/>
+            <m:endChr m:val="}"/>
+            <m:ctrlPr>
+              <w:rPr>
+                <w:rFonts w:ascii="Cambria Math" w:eastAsiaTheme="minorEastAsia" w:hAnsi="Cambria Math"/>
+                <w:i/>
+              </w:rPr>
+            </m:ctrlPr>
+          </m:dPr>
+          <m:e>
+            <m:r>
+              <w:rPr>
+                <w:rFonts w:ascii="Cambria Math" w:eastAsiaTheme="minorEastAsia" w:hAnsi="Cambria Math"/>
+              </w:rPr>
+              <m:t>n</m:t>
+            </m:r>
+            <m:r>
+              <m:rPr>
+                <m:scr m:val="double-struck"/>
+              </m:rPr>
+              <w:rPr>
+                <w:rFonts w:ascii="Cambria Math" w:eastAsiaTheme="minorEastAsia" w:hAnsi="Cambria Math"/>
+              </w:rPr>
+              <m:t>∈Z :</m:t>
+            </m:r>
+            <m:r>
+              <w:rPr>
+                <w:rFonts w:ascii="Cambria Math" w:eastAsiaTheme="minorEastAsia" w:hAnsi="Cambria Math"/>
+              </w:rPr>
+              <m:t>n&lt;11</m:t>
+            </m:r>
+          </m:e>
+        </m:d>
+      </m:oMath>
+      <w:r>
+        <w:rPr>
+          <w:rFonts w:eastAsiaTheme="minorEastAsia"/>
+        </w:rPr>
+        <w:t xml:space="preserve">. Prove that if </w:t>
+      </w:r>
+      <m:oMath>
+        <m:r>
+          <w:rPr>
+            <w:rFonts w:ascii="Cambria Math" w:eastAsiaTheme="minorEastAsia" w:hAnsi="Cambria Math"/>
+          </w:rPr>
+          <m:t xml:space="preserve">n∈A∩B, then </m:t>
+        </m:r>
+        <m:sSup>
+          <m:sSupPr>
+            <m:ctrlPr>
+              <w:rPr>
+                <w:rFonts w:ascii="Cambria Math" w:eastAsiaTheme="minorEastAsia" w:hAnsi="Cambria Math"/>
+                <w:i/>
+              </w:rPr>
+            </m:ctrlPr>
+          </m:sSupPr>
+          <m:e>
+            <m:r>
+              <w:rPr>
+                <w:rFonts w:ascii="Cambria Math" w:eastAsiaTheme="minorEastAsia" w:hAnsi="Cambria Math"/>
+              </w:rPr>
+              <m:t>n</m:t>
+            </m:r>
+          </m:e>
+          <m:sup>
+            <m:r>
+              <w:rPr>
+                <w:rFonts w:ascii="Cambria Math" w:eastAsiaTheme="minorEastAsia" w:hAnsi="Cambria Math"/>
+              </w:rPr>
+              <m:t>2</m:t>
+            </m:r>
+          </m:sup>
+        </m:sSup>
+        <m:r>
+          <w:rPr>
+            <w:rFonts w:ascii="Cambria Math" w:eastAsiaTheme="minorEastAsia" w:hAnsi="Cambria Math"/>
+          </w:rPr>
+          <m:t>-2</m:t>
+        </m:r>
+      </m:oMath>
+      <w:r>
+        <w:rPr>
+          <w:rFonts w:eastAsiaTheme="minorEastAsia"/>
+        </w:rPr>
+        <w:t xml:space="preserve"> is prime.</w:t>
+      </w:r>
+    </w:p>
+    <w:p>
+      <w:pPr>
+        <w:pStyle w:val="ListParagraph"/>
+        <w:numPr>
+          <w:ilvl w:val="1"/>
+          <w:numId w:val="1"/>
+        </w:numPr>
+        <w:rPr>
+          <w:rFonts w:eastAsiaTheme="minorEastAsia"/>
+        </w:rPr>
+      </w:pPr>
+      <w:r>
+        <w:rPr>
+          <w:rFonts w:eastAsiaTheme="minorEastAsia"/>
+        </w:rPr>
+        <w:t xml:space="preserve">Assume that </w:t>
+      </w:r>
+      <m:oMath>
+        <m:r>
+          <w:rPr>
+            <w:rFonts w:ascii="Cambria Math" w:eastAsiaTheme="minorEastAsia" w:hAnsi="Cambria Math"/>
+          </w:rPr>
+          <m:t>n∈</m:t>
+        </m:r>
+      </m:oMath>
+      <w:r>
+        <w:rPr>
+          <w:rFonts w:eastAsiaTheme="minorEastAsia"/>
+        </w:rPr>
+        <w:t xml:space="preserve"> </w:t>
+      </w:r>
+      <m:oMath>
+        <m:r>
+          <w:rPr>
+            <w:rFonts w:ascii="Cambria Math" w:eastAsiaTheme="minorEastAsia" w:hAnsi="Cambria Math"/>
+          </w:rPr>
+          <m:t>A∩B={3, 5, 7, 9}</m:t>
+        </m:r>
+      </m:oMath>
+      <w:r>
+        <w:rPr>
+          <w:rFonts w:eastAsiaTheme="minorEastAsia"/>
+        </w:rPr>
+        <w:t xml:space="preserve">. </w:t>
+      </w:r>
+      <w:r>
+        <w:rPr>
+          <w:rFonts w:eastAsiaTheme="minorEastAsia"/>
+        </w:rPr>
+        <w:t xml:space="preserve">Then </w:t>
+      </w:r>
+      <m:oMath>
+        <m:d>
+          <m:dPr>
+            <m:begChr m:val="{"/>
+            <m:endChr m:val="}"/>
+            <m:ctrlPr>
+              <w:rPr>
+                <w:rFonts w:ascii="Cambria Math" w:eastAsiaTheme="minorEastAsia" w:hAnsi="Cambria Math"/>
+                <w:i/>
+              </w:rPr>
+            </m:ctrlPr>
+          </m:dPr>
+          <m:e>
+            <m:sSup>
+              <m:sSupPr>
+                <m:ctrlPr>
+                  <w:rPr>
+                    <w:rFonts w:ascii="Cambria Math" w:eastAsiaTheme="minorEastAsia" w:hAnsi="Cambria Math"/>
+                    <w:i/>
+                  </w:rPr>
+                </m:ctrlPr>
+              </m:sSupPr>
+              <m:e>
+                <m:r>
+                  <w:rPr>
+                    <w:rFonts w:ascii="Cambria Math" w:eastAsiaTheme="minorEastAsia" w:hAnsi="Cambria Math"/>
+                  </w:rPr>
+                  <m:t>n</m:t>
+                </m:r>
+              </m:e>
+              <m:sup>
+                <m:r>
+                  <w:rPr>
+                    <w:rFonts w:ascii="Cambria Math" w:eastAsiaTheme="minorEastAsia" w:hAnsi="Cambria Math"/>
+                  </w:rPr>
+                  <m:t>2</m:t>
+                </m:r>
+              </m:sup>
+            </m:sSup>
+            <m:r>
+              <w:rPr>
+                <w:rFonts w:ascii="Cambria Math" w:eastAsiaTheme="minorEastAsia" w:hAnsi="Cambria Math"/>
+              </w:rPr>
+              <m:t>-2 :n∈A∩B</m:t>
+            </m:r>
+          </m:e>
+        </m:d>
+        <m:r>
+          <w:rPr>
+            <w:rFonts w:ascii="Cambria Math" w:eastAsiaTheme="minorEastAsia" w:hAnsi="Cambria Math"/>
+          </w:rPr>
+          <m:t>=</m:t>
+        </m:r>
+        <m:d>
+          <m:dPr>
+            <m:begChr m:val="{"/>
+            <m:endChr m:val="}"/>
+            <m:ctrlPr>
+              <w:rPr>
+                <w:rFonts w:ascii="Cambria Math" w:eastAsiaTheme="minorEastAsia" w:hAnsi="Cambria Math"/>
+                <w:i/>
+              </w:rPr>
+            </m:ctrlPr>
+          </m:dPr>
+          <m:e>
+            <m:r>
+              <w:rPr>
+                <w:rFonts w:ascii="Cambria Math" w:eastAsiaTheme="minorEastAsia" w:hAnsi="Cambria Math"/>
+              </w:rPr>
+              <m:t>7, 23, 47, 79</m:t>
+            </m:r>
+          </m:e>
+        </m:d>
+      </m:oMath>
+      <w:r>
+        <w:rPr>
+          <w:rFonts w:eastAsiaTheme="minorEastAsia"/>
+        </w:rPr>
+        <w:t xml:space="preserve"> are all primes.</w:t>
+      </w:r>
     </w:p>
     <w:p>
       <w:pPr>
@@ -4337,7 +6222,7 @@
         <w:rStyle w:val="PageNumber"/>
         <w:noProof/>
       </w:rPr>
-      <w:t>4</w:t>
+      <w:t>2</w:t>
     </w:r>
     <w:r>
       <w:rPr>
@@ -4403,7 +6288,7 @@
     </w:r>
     <w:r>
       <w:tab/>
-      <w:t>8/5</w:t>
+      <w:t>8/7</w:t>
     </w:r>
     <w:r>
       <w:t>/2016</w:t>
@@ -5290,6 +7175,7 @@
     <w:rsid w:val="00333EC0"/>
     <w:rsid w:val="00344576"/>
     <w:rsid w:val="003C37AC"/>
+    <w:rsid w:val="00545946"/>
     <w:rsid w:val="006E75F8"/>
     <w:rsid w:val="00742765"/>
     <w:rsid w:val="00744F9B"/>
@@ -5749,7 +7635,7 @@
     <w:basedOn w:val="DefaultParagraphFont"/>
     <w:uiPriority w:val="99"/>
     <w:semiHidden/>
-    <w:rsid w:val="00333EC0"/>
+    <w:rsid w:val="00545946"/>
     <w:rPr>
       <w:color w:val="808080"/>
     </w:rPr>
@@ -6050,7 +7936,7 @@
 </file>
 
 <file path=customXml/itemProps2.xml><?xml version="1.0" encoding="utf-8"?>
-<ds:datastoreItem xmlns:ds="http://schemas.openxmlformats.org/officeDocument/2006/customXml" ds:itemID="{0767BD87-25E7-4840-BCF4-99CA816EB708}">
+<ds:datastoreItem xmlns:ds="http://schemas.openxmlformats.org/officeDocument/2006/customXml" ds:itemID="{F986BB29-F349-8B41-8DF2-103A4AB8865A}">
   <ds:schemaRefs>
     <ds:schemaRef ds:uri="http://schemas.openxmlformats.org/officeDocument/2006/bibliography"/>
   </ds:schemaRefs>

</xml_diff>